<commit_message>
Dokumentáció frissítése 11.-es pont
</commit_message>
<xml_diff>
--- a/documentations/dokumentacio.docx
+++ b/documentations/dokumentacio.docx
@@ -1,6 +1,6 @@
 
 <file path=word/document.xml><?xml version="1.0" encoding="utf-8"?>
-<w:document xmlns:wpc="http://schemas.microsoft.com/office/word/2010/wordprocessingCanvas" xmlns:cx="http://schemas.microsoft.com/office/drawing/2014/chartex" xmlns:cx1="http://schemas.microsoft.com/office/drawing/2015/9/8/chartex" xmlns:cx2="http://schemas.microsoft.com/office/drawing/2015/10/21/chartex" xmlns:cx3="http://schemas.microsoft.com/office/drawing/2016/5/9/chartex" xmlns:cx4="http://schemas.microsoft.com/office/drawing/2016/5/10/chartex" xmlns:cx5="http://schemas.microsoft.com/office/drawing/2016/5/11/chartex" xmlns:cx6="http://schemas.microsoft.com/office/drawing/2016/5/12/chartex" xmlns:cx7="http://schemas.microsoft.com/office/drawing/2016/5/13/chartex" xmlns:cx8="http://schemas.microsoft.com/office/drawing/2016/5/14/chartex" xmlns:mc="http://schemas.openxmlformats.org/markup-compatibility/2006" xmlns:aink="http://schemas.microsoft.com/office/drawing/2016/ink" xmlns:am3d="http://schemas.microsoft.com/office/drawing/2017/model3d" xmlns:o="urn:schemas-microsoft-com:office:office" xmlns:r="http://schemas.openxmlformats.org/officeDocument/2006/relationships" xmlns:m="http://schemas.openxmlformats.org/officeDocument/2006/math" xmlns:v="urn:schemas-microsoft-com:vml" xmlns:wp14="http://schemas.microsoft.com/office/word/2010/wordprocessingDrawing" xmlns:wp="http://schemas.openxmlformats.org/drawingml/2006/wordprocessingDrawing" xmlns:w10="urn:schemas-microsoft-com:office:word" xmlns:w="http://schemas.openxmlformats.org/wordprocessingml/2006/main" xmlns:w14="http://schemas.microsoft.com/office/word/2010/wordml" xmlns:w15="http://schemas.microsoft.com/office/word/2012/wordml" xmlns:w16cex="http://schemas.microsoft.com/office/word/2018/wordml/cex" xmlns:w16cid="http://schemas.microsoft.com/office/word/2016/wordml/cid" xmlns:w16="http://schemas.microsoft.com/office/word/2018/wordml" xmlns:w16sdtdh="http://schemas.microsoft.com/office/word/2020/wordml/sdtdatahash" xmlns:w16se="http://schemas.microsoft.com/office/word/2015/wordml/symex" xmlns:wpg="http://schemas.microsoft.com/office/word/2010/wordprocessingGroup" xmlns:wpi="http://schemas.microsoft.com/office/word/2010/wordprocessingInk" xmlns:wne="http://schemas.microsoft.com/office/word/2006/wordml" xmlns:wps="http://schemas.microsoft.com/office/word/2010/wordprocessingShape" mc:Ignorable="w14 w15 w16se w16cid w16 w16cex w16sdtdh wp14">
+<w:document xmlns:wpc="http://schemas.microsoft.com/office/word/2010/wordprocessingCanvas" xmlns:cx="http://schemas.microsoft.com/office/drawing/2014/chartex" xmlns:cx1="http://schemas.microsoft.com/office/drawing/2015/9/8/chartex" xmlns:cx2="http://schemas.microsoft.com/office/drawing/2015/10/21/chartex" xmlns:cx3="http://schemas.microsoft.com/office/drawing/2016/5/9/chartex" xmlns:cx4="http://schemas.microsoft.com/office/drawing/2016/5/10/chartex" xmlns:cx5="http://schemas.microsoft.com/office/drawing/2016/5/11/chartex" xmlns:cx6="http://schemas.microsoft.com/office/drawing/2016/5/12/chartex" xmlns:cx7="http://schemas.microsoft.com/office/drawing/2016/5/13/chartex" xmlns:cx8="http://schemas.microsoft.com/office/drawing/2016/5/14/chartex" xmlns:mc="http://schemas.openxmlformats.org/markup-compatibility/2006" xmlns:aink="http://schemas.microsoft.com/office/drawing/2016/ink" xmlns:am3d="http://schemas.microsoft.com/office/drawing/2017/model3d" xmlns:o="urn:schemas-microsoft-com:office:office" xmlns:oel="http://schemas.microsoft.com/office/2019/extlst" xmlns:r="http://schemas.openxmlformats.org/officeDocument/2006/relationships" xmlns:m="http://schemas.openxmlformats.org/officeDocument/2006/math" xmlns:v="urn:schemas-microsoft-com:vml" xmlns:wp14="http://schemas.microsoft.com/office/word/2010/wordprocessingDrawing" xmlns:wp="http://schemas.openxmlformats.org/drawingml/2006/wordprocessingDrawing" xmlns:w10="urn:schemas-microsoft-com:office:word" xmlns:w="http://schemas.openxmlformats.org/wordprocessingml/2006/main" xmlns:w14="http://schemas.microsoft.com/office/word/2010/wordml" xmlns:w15="http://schemas.microsoft.com/office/word/2012/wordml" xmlns:w16cex="http://schemas.microsoft.com/office/word/2018/wordml/cex" xmlns:w16cid="http://schemas.microsoft.com/office/word/2016/wordml/cid" xmlns:w16="http://schemas.microsoft.com/office/word/2018/wordml" xmlns:w16du="http://schemas.microsoft.com/office/word/2023/wordml/word16du" xmlns:w16sdtdh="http://schemas.microsoft.com/office/word/2020/wordml/sdtdatahash" xmlns:w16se="http://schemas.microsoft.com/office/word/2015/wordml/symex" xmlns:wpg="http://schemas.microsoft.com/office/word/2010/wordprocessingGroup" xmlns:wpi="http://schemas.microsoft.com/office/word/2010/wordprocessingInk" xmlns:wne="http://schemas.microsoft.com/office/word/2006/wordml" xmlns:wps="http://schemas.microsoft.com/office/word/2010/wordprocessingShape" mc:Ignorable="w14 w15 w16se w16cid w16 w16cex w16sdtdh w16du wp14">
   <w:body>
     <w:sdt>
       <w:sdtPr>
@@ -10,7 +10,6 @@
           <w:docPartUnique/>
         </w:docPartObj>
       </w:sdtPr>
-      <w:sdtEndPr/>
       <w:sdtContent>
         <w:p>
           <w:pPr>
@@ -102,7 +101,6 @@
                                     <w:dataBinding w:prefixMappings="xmlns:ns0='http://purl.org/dc/elements/1.1/' xmlns:ns1='http://schemas.openxmlformats.org/package/2006/metadata/core-properties' " w:xpath="/ns1:coreProperties[1]/ns0:creator[1]" w:storeItemID="{6C3C8BC8-F283-45AE-878A-BAB7291924A1}"/>
                                     <w:text/>
                                   </w:sdtPr>
-                                  <w:sdtEndPr/>
                                   <w:sdtContent>
                                     <w:r>
                                       <w:rPr>
@@ -195,7 +193,6 @@
                                     <w:dataBinding w:prefixMappings="xmlns:ns0='http://schemas.openxmlformats.org/officeDocument/2006/extended-properties' " w:xpath="/ns0:Properties[1]/ns0:Company[1]" w:storeItemID="{6668398D-A668-4E3E-A5EB-62B293D839F1}"/>
                                     <w:text/>
                                   </w:sdtPr>
-                                  <w:sdtEndPr/>
                                   <w:sdtContent>
                                     <w:r>
                                       <w:rPr>
@@ -234,7 +231,6 @@
                                     <w:dataBinding w:prefixMappings="xmlns:ns0='http://schemas.microsoft.com/office/2006/coverPageProps' " w:xpath="/ns0:CoverPageProperties[1]/ns0:CompanyAddress[1]" w:storeItemID="{55AF091B-3C7A-41E3-B477-F2FDAA23CFDA}"/>
                                     <w:text/>
                                   </w:sdtPr>
-                                  <w:sdtEndPr/>
                                   <w:sdtContent>
                                     <w:r>
                                       <w:rPr>
@@ -281,7 +277,7 @@
                     <v:stroke joinstyle="miter"/>
                     <v:path gradientshapeok="t" o:connecttype="rect"/>
                   </v:shapetype>
-                  <v:shape id="Szövegdoboz 112" o:spid="_x0000_s1026" type="#_x0000_t202" style="position:absolute;margin-left:381pt;margin-top:605.4pt;width:144.55pt;height:188.4pt;z-index:251661312;visibility:visible;mso-wrap-style:square;mso-width-percent:0;mso-height-percent:0;mso-wrap-distance-left:9pt;mso-wrap-distance-top:0;mso-wrap-distance-right:9pt;mso-wrap-distance-bottom:0;mso-position-horizontal:absolute;mso-position-horizontal-relative:page;mso-position-vertical:absolute;mso-position-vertical-relative:page;mso-width-percent:0;mso-height-percent:0;mso-width-relative:page;mso-height-relative:page;v-text-anchor:bottom" o:gfxdata="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" filled="f" stroked="f" strokeweight=".5pt">
+                  <v:shape id="Szövegdoboz 112" o:spid="_x0000_s1026" type="#_x0000_t202" style="position:absolute;margin-left:381pt;margin-top:605.4pt;width:144.55pt;height:188.4pt;z-index:251661312;visibility:visible;mso-wrap-style:square;mso-width-percent:0;mso-height-percent:0;mso-wrap-distance-left:9pt;mso-wrap-distance-top:0;mso-wrap-distance-right:9pt;mso-wrap-distance-bottom:0;mso-position-horizontal:absolute;mso-position-horizontal-relative:page;mso-position-vertical:absolute;mso-position-vertical-relative:page;mso-width-percent:0;mso-height-percent:0;mso-width-relative:page;mso-height-relative:page;v-text-anchor:bottom" o:gfxdata="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" filled="f" stroked="f" strokeweight=".5pt">
                     <v:textbox inset="0,0,0,0">
                       <w:txbxContent>
                         <w:p>
@@ -309,7 +305,6 @@
                               <w:dataBinding w:prefixMappings="xmlns:ns0='http://purl.org/dc/elements/1.1/' xmlns:ns1='http://schemas.openxmlformats.org/package/2006/metadata/core-properties' " w:xpath="/ns1:coreProperties[1]/ns0:creator[1]" w:storeItemID="{6C3C8BC8-F283-45AE-878A-BAB7291924A1}"/>
                               <w:text/>
                             </w:sdtPr>
-                            <w:sdtEndPr/>
                             <w:sdtContent>
                               <w:r>
                                 <w:rPr>
@@ -402,7 +397,6 @@
                               <w:dataBinding w:prefixMappings="xmlns:ns0='http://schemas.openxmlformats.org/officeDocument/2006/extended-properties' " w:xpath="/ns0:Properties[1]/ns0:Company[1]" w:storeItemID="{6668398D-A668-4E3E-A5EB-62B293D839F1}"/>
                               <w:text/>
                             </w:sdtPr>
-                            <w:sdtEndPr/>
                             <w:sdtContent>
                               <w:r>
                                 <w:rPr>
@@ -441,7 +435,6 @@
                               <w:dataBinding w:prefixMappings="xmlns:ns0='http://schemas.microsoft.com/office/2006/coverPageProps' " w:xpath="/ns0:CoverPageProperties[1]/ns0:CompanyAddress[1]" w:storeItemID="{55AF091B-3C7A-41E3-B477-F2FDAA23CFDA}"/>
                               <w:text/>
                             </w:sdtPr>
-                            <w:sdtEndPr/>
                             <w:sdtContent>
                               <w:r>
                                 <w:rPr>
@@ -567,7 +560,6 @@
                                     <w:dataBinding w:prefixMappings="xmlns:ns0='http://purl.org/dc/elements/1.1/' xmlns:ns1='http://schemas.openxmlformats.org/package/2006/metadata/core-properties' " w:xpath="/ns1:coreProperties[1]/ns0:title[1]" w:storeItemID="{6C3C8BC8-F283-45AE-878A-BAB7291924A1}"/>
                                     <w:text w:multiLine="1"/>
                                   </w:sdtPr>
-                                  <w:sdtEndPr/>
                                   <w:sdtContent>
                                     <w:r>
                                       <w:rPr>
@@ -626,9 +618,7 @@
                                     <w:dataBinding w:prefixMappings="xmlns:ns0='http://purl.org/dc/elements/1.1/' xmlns:ns1='http://schemas.openxmlformats.org/package/2006/metadata/core-properties' " w:xpath="/ns1:coreProperties[1]/ns0:subject[1]" w:storeItemID="{6C3C8BC8-F283-45AE-878A-BAB7291924A1}"/>
                                     <w:text/>
                                   </w:sdtPr>
-                                  <w:sdtEndPr/>
                                   <w:sdtContent>
-                                    <w:proofErr w:type="spellStart"/>
                                     <w:r>
                                       <w:rPr>
                                         <w:smallCaps/>
@@ -638,7 +628,6 @@
                                       </w:rPr>
                                       <w:t>íVKEMENCE</w:t>
                                     </w:r>
-                                    <w:proofErr w:type="spellEnd"/>
                                   </w:sdtContent>
                                 </w:sdt>
                                 <w:r>
@@ -673,7 +662,7 @@
               </mc:Choice>
               <mc:Fallback>
                 <w:pict>
-                  <v:shape w14:anchorId="27133B5A" id="Szövegdoboz 113" o:spid="_x0000_s1027" type="#_x0000_t202" style="position:absolute;margin-left:0;margin-top:0;width:453pt;height:194.4pt;z-index:251660288;visibility:visible;mso-wrap-style:square;mso-width-percent:734;mso-height-percent:0;mso-left-percent:150;mso-top-percent:455;mso-wrap-distance-left:9pt;mso-wrap-distance-top:0;mso-wrap-distance-right:9pt;mso-wrap-distance-bottom:0;mso-position-horizontal-relative:page;mso-position-vertical-relative:page;mso-width-percent:734;mso-height-percent:0;mso-left-percent:150;mso-top-percent:455;mso-width-relative:page;mso-height-relative:page;v-text-anchor:bottom" o:gfxdata="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" filled="f" stroked="f" strokeweight=".5pt">
+                  <v:shape w14:anchorId="27133B5A" id="Szövegdoboz 113" o:spid="_x0000_s1027" type="#_x0000_t202" style="position:absolute;margin-left:0;margin-top:0;width:453pt;height:194.4pt;z-index:251660288;visibility:visible;mso-wrap-style:square;mso-width-percent:734;mso-height-percent:0;mso-left-percent:150;mso-top-percent:455;mso-wrap-distance-left:9pt;mso-wrap-distance-top:0;mso-wrap-distance-right:9pt;mso-wrap-distance-bottom:0;mso-position-horizontal-relative:page;mso-position-vertical-relative:page;mso-width-percent:734;mso-height-percent:0;mso-left-percent:150;mso-top-percent:455;mso-width-relative:page;mso-height-relative:page;v-text-anchor:bottom" o:gfxdata="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" filled="f" stroked="f" strokeweight=".5pt">
                     <v:textbox inset="0,0,0,0">
                       <w:txbxContent>
                         <w:p>
@@ -701,7 +690,6 @@
                               <w:dataBinding w:prefixMappings="xmlns:ns0='http://purl.org/dc/elements/1.1/' xmlns:ns1='http://schemas.openxmlformats.org/package/2006/metadata/core-properties' " w:xpath="/ns1:coreProperties[1]/ns0:title[1]" w:storeItemID="{6C3C8BC8-F283-45AE-878A-BAB7291924A1}"/>
                               <w:text w:multiLine="1"/>
                             </w:sdtPr>
-                            <w:sdtEndPr/>
                             <w:sdtContent>
                               <w:r>
                                 <w:rPr>
@@ -760,9 +748,7 @@
                               <w:dataBinding w:prefixMappings="xmlns:ns0='http://purl.org/dc/elements/1.1/' xmlns:ns1='http://schemas.openxmlformats.org/package/2006/metadata/core-properties' " w:xpath="/ns1:coreProperties[1]/ns0:subject[1]" w:storeItemID="{6C3C8BC8-F283-45AE-878A-BAB7291924A1}"/>
                               <w:text/>
                             </w:sdtPr>
-                            <w:sdtEndPr/>
                             <w:sdtContent>
-                              <w:proofErr w:type="spellStart"/>
                               <w:r>
                                 <w:rPr>
                                   <w:smallCaps/>
@@ -772,7 +758,6 @@
                                 </w:rPr>
                                 <w:t>íVKEMENCE</w:t>
                               </w:r>
-                              <w:proofErr w:type="spellEnd"/>
                             </w:sdtContent>
                           </w:sdt>
                           <w:r>
@@ -884,7 +869,6 @@
                                     <w:calendar w:val="gregorian"/>
                                   </w:date>
                                 </w:sdtPr>
-                                <w:sdtEndPr/>
                                 <w:sdtContent>
                                   <w:p>
                                     <w:pPr>
@@ -931,7 +915,7 @@
               </mc:Choice>
               <mc:Fallback>
                 <w:pict>
-                  <v:shape w14:anchorId="17E4AE94" id="Szövegdoboz 111" o:spid="_x0000_s1028" type="#_x0000_t202" style="position:absolute;margin-left:0;margin-top:0;width:288.25pt;height:287.5pt;z-index:251662336;visibility:visible;mso-wrap-style:square;mso-width-percent:734;mso-height-percent:363;mso-left-percent:150;mso-top-percent:91;mso-wrap-distance-left:9pt;mso-wrap-distance-top:0;mso-wrap-distance-right:9pt;mso-wrap-distance-bottom:0;mso-position-horizontal-relative:page;mso-position-vertical-relative:page;mso-width-percent:734;mso-height-percent:363;mso-left-percent:150;mso-top-percent:91;mso-width-relative:page;mso-height-relative:page;v-text-anchor:bottom" o:gfxdata="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" filled="f" stroked="f" strokeweight=".5pt">
+                  <v:shape w14:anchorId="17E4AE94" id="Szövegdoboz 111" o:spid="_x0000_s1028" type="#_x0000_t202" style="position:absolute;margin-left:0;margin-top:0;width:288.25pt;height:287.5pt;z-index:251662336;visibility:visible;mso-wrap-style:square;mso-width-percent:734;mso-height-percent:363;mso-left-percent:150;mso-top-percent:91;mso-wrap-distance-left:9pt;mso-wrap-distance-top:0;mso-wrap-distance-right:9pt;mso-wrap-distance-bottom:0;mso-position-horizontal-relative:page;mso-position-vertical-relative:page;mso-width-percent:734;mso-height-percent:363;mso-left-percent:150;mso-top-percent:91;mso-width-relative:page;mso-height-relative:page;v-text-anchor:bottom" o:gfxdata="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" filled="f" stroked="f" strokeweight=".5pt">
                     <v:textbox style="mso-fit-shape-to-text:t" inset="0,0,0,0">
                       <w:txbxContent>
                         <w:sdt>
@@ -953,7 +937,6 @@
                               <w:calendar w:val="gregorian"/>
                             </w:date>
                           </w:sdtPr>
-                          <w:sdtEndPr/>
                           <w:sdtContent>
                             <w:p>
                               <w:pPr>
@@ -1125,7 +1108,7 @@
                   </wp:anchor>
                 </w:drawing>
               </mc:Choice>
-              <mc:Fallback xmlns:w16du="http://schemas.microsoft.com/office/word/2023/wordml/word16du" xmlns:oel="http://schemas.microsoft.com/office/2019/extlst">
+              <mc:Fallback>
                 <w:pict>
                   <v:group w14:anchorId="445489EF" id="Csoport 114" o:spid="_x0000_s1026" style="position:absolute;margin-left:0;margin-top:0;width:18pt;height:10in;z-index:251659264;mso-width-percent:29;mso-height-percent:909;mso-left-percent:45;mso-position-horizontal-relative:page;mso-position-vertical:center;mso-position-vertical-relative:page;mso-width-percent:29;mso-height-percent:909;mso-left-percent:45" coordsize="2286,91440" o:gfxdata="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">
                     <v:rect id="Téglalap 115" o:spid="_x0000_s1027" style="position:absolute;width:2286;height:87820;visibility:visible;mso-wrap-style:square;v-text-anchor:middle" o:gfxdata="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" fillcolor="#1fffbf" stroked="f" strokeweight="1pt"/>
@@ -5137,10 +5120,18 @@
               <w:pStyle w:val="Normlnincsbekezds"/>
             </w:pPr>
             <w:r>
-              <w:t>Dokumentáció írása</w:t>
-            </w:r>
-            <w:r>
-              <w:t xml:space="preserve"> , főbb pontok hozzáadása, ER Diagram 1.verzió</w:t>
+              <w:t xml:space="preserve">Dokumentáció </w:t>
+            </w:r>
+            <w:proofErr w:type="gramStart"/>
+            <w:r>
+              <w:t>írása</w:t>
+            </w:r>
+            <w:r>
+              <w:t xml:space="preserve"> ,</w:t>
+            </w:r>
+            <w:proofErr w:type="gramEnd"/>
+            <w:r>
+              <w:t xml:space="preserve"> főbb pontok hozzáadása, ER Diagram 1.verzió</w:t>
             </w:r>
           </w:p>
         </w:tc>
@@ -5479,9 +5470,11 @@
             <w:pPr>
               <w:pStyle w:val="Normlnincsbekezds"/>
             </w:pPr>
+            <w:proofErr w:type="gramStart"/>
             <w:r>
               <w:t>BB,VG</w:t>
             </w:r>
+            <w:proofErr w:type="gramEnd"/>
             <w:r>
               <w:t>, HA</w:t>
             </w:r>
@@ -6053,12 +6046,25 @@
         <w:t>Egy ilyen kemence ára függ a nagyságától, kapacitásától, teljesítményétől…</w:t>
       </w:r>
       <w:proofErr w:type="spellStart"/>
+      <w:proofErr w:type="gramStart"/>
       <w:r>
         <w:t>stb</w:t>
       </w:r>
       <w:proofErr w:type="spellEnd"/>
       <w:r>
-        <w:t xml:space="preserve"> , de egészen magas, akár millió euros árat is elérhet. A minőség és a biztonság szempontjából is kulcsfontosságú a megfelelő szabályzás, ezért van szükség az adatok folyamatos értelmezésére , kontextusba helyezésére és vizsgálatára.</w:t>
+        <w:t xml:space="preserve"> ,</w:t>
+      </w:r>
+      <w:proofErr w:type="gramEnd"/>
+      <w:r>
+        <w:t xml:space="preserve"> de egészen magas, akár millió euros árat is elérhet. A minőség és a biztonság szempontjából is kulcsfontosságú a megfelelő szabályzás, ezért van szükség az adatok folyamatos </w:t>
+      </w:r>
+      <w:proofErr w:type="gramStart"/>
+      <w:r>
+        <w:t>értelmezésére ,</w:t>
+      </w:r>
+      <w:proofErr w:type="gramEnd"/>
+      <w:r>
+        <w:t xml:space="preserve"> kontextusba helyezésére és vizsgálatára.</w:t>
       </w:r>
     </w:p>
     <w:p>
@@ -6093,6 +6099,7 @@
         <w:pStyle w:val="Normlnincsbekezds"/>
       </w:pPr>
       <w:proofErr w:type="spellStart"/>
+      <w:proofErr w:type="gramStart"/>
       <w:r>
         <w:rPr>
           <w:b/>
@@ -6104,6 +6111,7 @@
         <w:t>:A</w:t>
       </w:r>
       <w:proofErr w:type="spellEnd"/>
+      <w:proofErr w:type="gramEnd"/>
       <w:r>
         <w:t xml:space="preserve"> hűtést végző vízzel feltöltött segédrendszer.</w:t>
       </w:r>
@@ -6115,27 +6123,14 @@
         <w:ind w:firstLine="0"/>
         <w:jc w:val="center"/>
       </w:pPr>
-      <w:r>
-        <w:fldChar w:fldCharType="begin"/>
-      </w:r>
-      <w:r>
-        <w:instrText xml:space="preserve"> SEQ ábra \* ARABIC </w:instrText>
-      </w:r>
-      <w:r>
-        <w:fldChar w:fldCharType="separate"/>
-      </w:r>
-      <w:r>
-        <w:rPr>
-          <w:noProof/>
-        </w:rPr>
-        <w:t>1</w:t>
-      </w:r>
-      <w:r>
-        <w:rPr>
-          <w:noProof/>
-        </w:rPr>
-        <w:fldChar w:fldCharType="end"/>
-      </w:r>
+      <w:fldSimple w:instr=" SEQ ábra \* ARABIC ">
+        <w:r>
+          <w:rPr>
+            <w:noProof/>
+          </w:rPr>
+          <w:t>1</w:t>
+        </w:r>
+      </w:fldSimple>
       <w:r>
         <w:t xml:space="preserve">. ábra cím: </w:t>
       </w:r>
@@ -6303,6 +6298,7 @@
         <w:t xml:space="preserve">Kommunikációhoz használt </w:t>
       </w:r>
       <w:proofErr w:type="spellStart"/>
+      <w:proofErr w:type="gramStart"/>
       <w:r>
         <w:t>felületek,keretren</w:t>
       </w:r>
@@ -6310,7 +6306,11 @@
         <w:t>d</w:t>
       </w:r>
       <w:r>
-        <w:t>szerek,programok</w:t>
+        <w:t>szerek</w:t>
+      </w:r>
+      <w:proofErr w:type="gramEnd"/>
+      <w:r>
+        <w:t>,programok</w:t>
       </w:r>
       <w:proofErr w:type="spellEnd"/>
       <w:r>
@@ -6398,10 +6398,18 @@
         <w:t>e</w:t>
       </w:r>
       <w:r>
-        <w:t>. Ezen folyamatok során kiemelt jelentőséget kap az adattisztítás, az adatok integritásának biztosítása, valamint az anomáliák és hibák detektálása és javítása, továbbá a trendek és mintázatok disszonanciáinak feltárása.</w:t>
-      </w:r>
-      <w:r>
-        <w:t>(két egyforma folyamat nincsen de jellegében kevés eltérést mutasson)</w:t>
+        <w:t xml:space="preserve">. Ezen folyamatok során kiemelt jelentőséget kap az adattisztítás, az adatok integritásának biztosítása, valamint az anomáliák és hibák detektálása és javítása, továbbá a trendek és mintázatok disszonanciáinak </w:t>
+      </w:r>
+      <w:proofErr w:type="gramStart"/>
+      <w:r>
+        <w:t>feltárása.</w:t>
+      </w:r>
+      <w:r>
+        <w:t>(</w:t>
+      </w:r>
+      <w:proofErr w:type="gramEnd"/>
+      <w:r>
+        <w:t>két egyforma folyamat nincsen de jellegében kevés eltérést mutasson)</w:t>
       </w:r>
     </w:p>
     <w:p>
@@ -6879,7 +6887,15 @@
         <w:t>különböző</w:t>
       </w:r>
       <w:r>
-        <w:t xml:space="preserve"> pontjain mért értékek, ebből kifolyólag ha </w:t>
+        <w:t xml:space="preserve"> pontjain mért értékek, ebből </w:t>
+      </w:r>
+      <w:proofErr w:type="gramStart"/>
+      <w:r>
+        <w:t>kifolyólag</w:t>
+      </w:r>
+      <w:proofErr w:type="gramEnd"/>
+      <w:r>
+        <w:t xml:space="preserve"> ha </w:t>
       </w:r>
       <w:r>
         <w:t>ugrásszerű</w:t>
@@ -6918,7 +6934,15 @@
         <w:t>lehűlés</w:t>
       </w:r>
       <w:r>
-        <w:t xml:space="preserve"> és csak rámondták ,hogy adag</w:t>
+        <w:t xml:space="preserve"> és csak </w:t>
+      </w:r>
+      <w:proofErr w:type="gramStart"/>
+      <w:r>
+        <w:t>rámondták ,hogy</w:t>
+      </w:r>
+      <w:proofErr w:type="gramEnd"/>
+      <w:r>
+        <w:t xml:space="preserve"> adag</w:t>
       </w:r>
     </w:p>
     <w:p>
@@ -6931,7 +6955,15 @@
         <w:ind w:left="0" w:firstLine="0"/>
       </w:pPr>
       <w:r>
-        <w:t xml:space="preserve">27-es adag végén van egy kiugró hőmérséklet , </w:t>
+        <w:t xml:space="preserve">27-es adag végén van egy kiugró </w:t>
+      </w:r>
+      <w:proofErr w:type="gramStart"/>
+      <w:r>
+        <w:t>hőmérséklet ,</w:t>
+      </w:r>
+      <w:proofErr w:type="gramEnd"/>
+      <w:r>
+        <w:t xml:space="preserve"> </w:t>
       </w:r>
       <w:r>
         <w:t>csúcs</w:t>
@@ -7014,7 +7046,7 @@
           <w:noProof/>
         </w:rPr>
         <w:drawing>
-          <wp:inline distT="0" distB="0" distL="0" distR="0" wp14:anchorId="2817E3AA" wp14:editId="3785C68D">
+          <wp:inline distT="0" distB="0" distL="0" distR="0" wp14:anchorId="2817E3AA" wp14:editId="6F7D2451">
             <wp:extent cx="5758815" cy="2513965"/>
             <wp:effectExtent l="0" t="0" r="0" b="635"/>
             <wp:docPr id="1388687167" name="Kép 2" descr="A képen szöveg, képernyőkép, Betűtípus, sor látható&#10;&#10;Automatikusan generált leírás"/>
@@ -7130,13 +7162,32 @@
     </w:p>
     <w:p>
       <w:pPr>
+        <w:spacing w:line="259" w:lineRule="auto"/>
         <w:ind w:firstLine="0"/>
-      </w:pPr>
-      <w:r>
+        <w:jc w:val="left"/>
         <w:rPr>
           <w:b/>
           <w:bCs/>
         </w:rPr>
+      </w:pPr>
+      <w:r>
+        <w:rPr>
+          <w:b/>
+          <w:bCs/>
+        </w:rPr>
+        <w:br w:type="page"/>
+      </w:r>
+    </w:p>
+    <w:p>
+      <w:pPr>
+        <w:ind w:firstLine="0"/>
+      </w:pPr>
+      <w:r>
+        <w:rPr>
+          <w:b/>
+          <w:bCs/>
+        </w:rPr>
+        <w:lastRenderedPageBreak/>
         <w:t>Panelek hőmérsékletének részletezése:</w:t>
       </w:r>
     </w:p>
@@ -7155,7 +7206,6 @@
           <w:b/>
           <w:bCs/>
         </w:rPr>
-        <w:lastRenderedPageBreak/>
         <w:t>Panel 5, 9, 13:</w:t>
       </w:r>
     </w:p>
@@ -7289,7 +7339,15 @@
         <w:t xml:space="preserve"> időszakos zavarok vannak.</w:t>
       </w:r>
       <w:r>
-        <w:t xml:space="preserve"> Valószínűleg a hibás adatok a szenzorok hibájából adódnak, főleg hogy a forráspont feletti érétkek nem reálisak.</w:t>
+        <w:t xml:space="preserve"> Valószínűleg a hibás adatok a szenzorok hibájából adódnak, </w:t>
+      </w:r>
+      <w:proofErr w:type="gramStart"/>
+      <w:r>
+        <w:t>főleg</w:t>
+      </w:r>
+      <w:proofErr w:type="gramEnd"/>
+      <w:r>
+        <w:t xml:space="preserve"> hogy a forráspont feletti érétkek nem reálisak.</w:t>
       </w:r>
     </w:p>
     <w:p>
@@ -7391,6 +7449,9 @@
         <w:t xml:space="preserve"> Bizonyos panelek esetében a hőmérséklet rövid időre jelentősen megnövekszik</w:t>
       </w:r>
       <w:r>
+        <w:t xml:space="preserve"> </w:t>
+      </w:r>
+      <w:r>
         <w:t>(60-70 fok körüli értékre)</w:t>
       </w:r>
       <w:r>
@@ -7672,8 +7733,13 @@
         <w:t xml:space="preserve"> </w:t>
       </w:r>
       <w:proofErr w:type="spellStart"/>
-      <w:r>
-        <w:t>hely,személy,objektum,esemény,fogalom</w:t>
+      <w:proofErr w:type="gramStart"/>
+      <w:r>
+        <w:t>hely,személy</w:t>
+      </w:r>
+      <w:proofErr w:type="gramEnd"/>
+      <w:r>
+        <w:t>,objektum,esemény,fogalom</w:t>
       </w:r>
       <w:proofErr w:type="spellEnd"/>
       <w:r>
@@ -7978,8 +8044,13 @@
         <w:ind w:left="0" w:firstLine="0"/>
       </w:pPr>
       <w:r>
-        <w:t>Egy adaghoz több hőm. kapcsolódik 1:N</w:t>
-      </w:r>
+        <w:t xml:space="preserve">Egy adaghoz több hőm. kapcsolódik </w:t>
+      </w:r>
+      <w:proofErr w:type="gramStart"/>
+      <w:r>
+        <w:t>1:N</w:t>
+      </w:r>
+      <w:proofErr w:type="gramEnd"/>
     </w:p>
     <w:p>
       <w:pPr>
@@ -8239,13 +8310,7 @@
       </w:r>
       <w:proofErr w:type="spellEnd"/>
       <w:r>
-        <w:t xml:space="preserve"> – </w:t>
-      </w:r>
-      <w:r>
-        <w:t>elsődleges</w:t>
-      </w:r>
-      <w:r>
-        <w:t xml:space="preserve"> kulcs</w:t>
+        <w:t xml:space="preserve"> – elsődleges kulcs</w:t>
       </w:r>
     </w:p>
     <w:p>
@@ -8287,27 +8352,14 @@
         <w:ind w:firstLine="0"/>
         <w:jc w:val="center"/>
       </w:pPr>
-      <w:r>
-        <w:fldChar w:fldCharType="begin"/>
-      </w:r>
-      <w:r>
-        <w:instrText xml:space="preserve"> SEQ ábra \* ARABIC </w:instrText>
-      </w:r>
-      <w:r>
-        <w:fldChar w:fldCharType="separate"/>
-      </w:r>
-      <w:r>
-        <w:rPr>
-          <w:noProof/>
-        </w:rPr>
-        <w:t>2</w:t>
-      </w:r>
-      <w:r>
-        <w:rPr>
-          <w:noProof/>
-        </w:rPr>
-        <w:fldChar w:fldCharType="end"/>
-      </w:r>
+      <w:fldSimple w:instr=" SEQ ábra \* ARABIC ">
+        <w:r>
+          <w:rPr>
+            <w:noProof/>
+          </w:rPr>
+          <w:t>2</w:t>
+        </w:r>
+      </w:fldSimple>
       <w:r>
         <w:t>. ábra ER Diagram 1.verzió</w:t>
       </w:r>
@@ -8365,28 +8417,14 @@
         <w:ind w:firstLine="0"/>
         <w:jc w:val="center"/>
       </w:pPr>
-      <w:r>
-        <w:lastRenderedPageBreak/>
-        <w:fldChar w:fldCharType="begin"/>
-      </w:r>
-      <w:r>
-        <w:instrText xml:space="preserve"> SEQ ábra \* ARABIC </w:instrText>
-      </w:r>
-      <w:r>
-        <w:fldChar w:fldCharType="separate"/>
-      </w:r>
-      <w:r>
-        <w:rPr>
-          <w:noProof/>
-        </w:rPr>
-        <w:t>3</w:t>
-      </w:r>
-      <w:r>
-        <w:rPr>
-          <w:noProof/>
-        </w:rPr>
-        <w:fldChar w:fldCharType="end"/>
-      </w:r>
+      <w:fldSimple w:instr=" SEQ ábra \* ARABIC ">
+        <w:r>
+          <w:rPr>
+            <w:noProof/>
+          </w:rPr>
+          <w:t>3</w:t>
+        </w:r>
+      </w:fldSimple>
       <w:r>
         <w:t>. ábra ER Diagram 2.verzió</w:t>
       </w:r>
@@ -8492,10 +8530,18 @@
         <w:t xml:space="preserve"> </w:t>
       </w:r>
       <w:r>
-        <w:t>kevesebb hibalehetőség</w:t>
-      </w:r>
-      <w:r>
-        <w:t>(DATETIME mindenhol</w:t>
+        <w:t xml:space="preserve">kevesebb </w:t>
+      </w:r>
+      <w:proofErr w:type="gramStart"/>
+      <w:r>
+        <w:t>hibalehetőség</w:t>
+      </w:r>
+      <w:r>
+        <w:t>(</w:t>
+      </w:r>
+      <w:proofErr w:type="gramEnd"/>
+      <w:r>
+        <w:t>DATETIME mindenhol</w:t>
       </w:r>
       <w:r>
         <w:t>, figyelmet fordítva arra, hogy ne veszítsünk adatot – mp a hűtőpanelek táblánál</w:t>
@@ -8627,7 +8673,15 @@
         <w:ind w:left="0" w:firstLine="0"/>
       </w:pPr>
       <w:r>
-        <w:t>egy időpont többször egymás után szerepel , alig eltérő adatokkal, érdemes ezt redukálni</w:t>
+        <w:t xml:space="preserve">egy időpont többször egymás után </w:t>
+      </w:r>
+      <w:proofErr w:type="gramStart"/>
+      <w:r>
+        <w:t>szerepel ,</w:t>
+      </w:r>
+      <w:proofErr w:type="gramEnd"/>
+      <w:r>
+        <w:t xml:space="preserve"> alig eltérő adatokkal, érdemes ezt redukálni</w:t>
       </w:r>
       <w:r>
         <w:t>-</w:t>
@@ -8642,7 +8696,15 @@
         <w:t xml:space="preserve">ért </w:t>
       </w:r>
       <w:r>
-        <w:t>mert nem egyformák, és nem tudjuk milyen a vízáramoltatás ( 100 l/sec vagy 10 l/sec így nem tudjuk megítélni mennyit változtat 0,2 fok eltérés, mekkora a súlya)</w:t>
+        <w:t xml:space="preserve">mert nem egyformák, és nem tudjuk milyen a vízáramoltatás </w:t>
+      </w:r>
+      <w:proofErr w:type="gramStart"/>
+      <w:r>
+        <w:t>( 100</w:t>
+      </w:r>
+      <w:proofErr w:type="gramEnd"/>
+      <w:r>
+        <w:t xml:space="preserve"> l/sec vagy 10 l/sec így nem tudjuk megítélni mennyit változtat 0,2 fok eltérés, mekkora a súlya)</w:t>
       </w:r>
     </w:p>
     <w:p>
@@ -8658,7 +8720,15 @@
         <w:t xml:space="preserve">sor címek </w:t>
       </w:r>
       <w:r>
-        <w:t xml:space="preserve">hibás karaktereket tartalmaznak : UTF-8 </w:t>
+        <w:t xml:space="preserve">hibás karaktereket </w:t>
+      </w:r>
+      <w:proofErr w:type="gramStart"/>
+      <w:r>
+        <w:t>tartalmaznak :</w:t>
+      </w:r>
+      <w:proofErr w:type="gramEnd"/>
+      <w:r>
+        <w:t xml:space="preserve"> UTF-8 </w:t>
       </w:r>
       <w:proofErr w:type="spellStart"/>
       <w:r>
@@ -8695,7 +8765,15 @@
       </w:r>
       <w:proofErr w:type="spellEnd"/>
       <w:r>
-        <w:t xml:space="preserve"> vegyesen tartalmaznak ’,’-őt és ’.’-ot , ezt fontos átalakítani az adatok elmentésénél mert </w:t>
+        <w:t xml:space="preserve"> vegyesen </w:t>
+      </w:r>
+      <w:proofErr w:type="gramStart"/>
+      <w:r>
+        <w:t>tartalmaznak ’</w:t>
+      </w:r>
+      <w:proofErr w:type="gramEnd"/>
+      <w:r>
+        <w:t xml:space="preserve">,’-őt és ’.’-ot , ezt fontos átalakítani az adatok elmentésénél mert </w:t>
       </w:r>
       <w:proofErr w:type="spellStart"/>
       <w:r>
@@ -8730,10 +8808,12 @@
         <w:t xml:space="preserve">A kiugró biztosan hibás értékeket tisztítjuk – ehhez bővebb ismeretekre lenne </w:t>
       </w:r>
       <w:proofErr w:type="spellStart"/>
+      <w:proofErr w:type="gramStart"/>
       <w:r>
         <w:t>szükség,hogy</w:t>
       </w:r>
       <w:proofErr w:type="spellEnd"/>
+      <w:proofErr w:type="gramEnd"/>
       <w:r>
         <w:t xml:space="preserve"> pontosan megállapítsuk melyek azok az értékek amik már nem az adagok mérésénél tapasztalt normális eltérések ( kiugrás 60 </w:t>
       </w:r>
@@ -8799,10 +8879,17 @@
       </w:r>
       <w:proofErr w:type="spellEnd"/>
       <w:r>
-        <w:t>-n belül nincs jogosultságkezelés. a. Írják le, hogy melyik résztvevőnek milyen jogosultságra lett volna szüksége, a munkájához.</w:t>
+        <w:t xml:space="preserve">-n belül nincs jogosultságkezelés. </w:t>
+      </w:r>
+      <w:r>
+        <w:br/>
+      </w:r>
+      <w:r>
+        <w:t>a. Írják le, hogy melyik résztvevőnek milyen jogosultságra lett volna szüksége, a munkájához.</w:t>
       </w:r>
       <w:bookmarkEnd w:id="18"/>
     </w:p>
+    <w:p/>
     <w:p>
       <w:pPr>
         <w:pStyle w:val="Cmsor3"/>
@@ -9059,11 +9146,16 @@
         <w:pStyle w:val="Cmsor3"/>
       </w:pPr>
       <w:bookmarkStart w:id="30" w:name="_Toc181098142"/>
+      <w:proofErr w:type="gramStart"/>
       <w:r>
         <w:t>8</w:t>
       </w:r>
       <w:r>
-        <w:t>.1  Melyik mezőre milyen kulcsot, indexet alkalmaznának, és miért?</w:t>
+        <w:t>.1  Melyik</w:t>
+      </w:r>
+      <w:proofErr w:type="gramEnd"/>
+      <w:r>
+        <w:t xml:space="preserve"> mezőre milyen kulcsot, indexet alkalmaznának, és miért?</w:t>
       </w:r>
       <w:bookmarkEnd w:id="30"/>
       <w:r>
@@ -9458,12 +9550,17 @@
         <w:pStyle w:val="Cmsor3"/>
       </w:pPr>
       <w:bookmarkStart w:id="31" w:name="_Toc181098143"/>
+      <w:proofErr w:type="gramStart"/>
       <w:r>
         <w:lastRenderedPageBreak/>
         <w:t>8</w:t>
       </w:r>
       <w:r>
-        <w:t>.2 . Milyen módszert javasolnának az adatműveletek gyorsítására, ha megkapnának 10 évnyi adatot és azt kellene feldolgozni?</w:t>
+        <w:t>.2 .</w:t>
+      </w:r>
+      <w:proofErr w:type="gramEnd"/>
+      <w:r>
+        <w:t xml:space="preserve"> Milyen módszert javasolnának az adatműveletek gyorsítására, ha megkapnának 10 évnyi adatot és azt kellene feldolgozni?</w:t>
       </w:r>
       <w:bookmarkEnd w:id="31"/>
     </w:p>
@@ -9886,10 +9983,7 @@
         <w:t xml:space="preserve"> </w:t>
       </w:r>
       <w:r>
-        <w:t>Az átlag köré egy intervallumot határoztunk meg, amelyet a</w:t>
-      </w:r>
-      <w:r>
-        <w:t xml:space="preserve"> </w:t>
+        <w:t xml:space="preserve">Az átlag köré egy intervallumot határoztunk meg, amelyet a </w:t>
       </w:r>
       <w:proofErr w:type="spellStart"/>
       <w:r>
@@ -9937,13 +10031,7 @@
         <w:t>Hibás rekordok naplózása</w:t>
       </w:r>
       <w:r>
-        <w:t xml:space="preserve">: Mielőtt töröltük volna az intervallumon kívül eső rekordokat, minden ilyen rekordot rögzítettünk egy naplófájlba </w:t>
-      </w:r>
-      <w:r>
-        <w:t>(torolt_rekordok.txt)</w:t>
-      </w:r>
-      <w:r>
-        <w:t>. Ez a naplófájl tartalmazta az adag azonosítóját, a hűtőpanel azonosítóját, az intervallum alsó és felső határát, valamint a hibás hőmérsékleti értékeket. Ezzel biztosítottuk, hogy a hibás adatok később visszakereshetők legyenek, ami segíti az esetleges elemzési visszatekintéseket vagy a hibák további elemzését.</w:t>
+        <w:t>: Mielőtt töröltük volna az intervallumon kívül eső rekordokat, minden ilyen rekordot rögzítettünk egy naplófájlba (torolt_rekordok.txt). Ez a naplófájl tartalmazta az adag azonosítóját, a hűtőpanel azonosítóját, az intervallum alsó és felső határát, valamint a hibás hőmérsékleti értékeket. Ezzel biztosítottuk, hogy a hibás adatok később visszakereshetők legyenek, ami segíti az esetleges elemzési visszatekintéseket vagy a hibák további elemzését.</w:t>
       </w:r>
     </w:p>
     <w:p>
@@ -9967,10 +10055,7 @@
         <w:t>DELETE</w:t>
       </w:r>
       <w:r>
-        <w:t xml:space="preserve"> művelet segítségével eltávolítottuk azokat az</w:t>
-      </w:r>
-      <w:r>
-        <w:t xml:space="preserve"> </w:t>
+        <w:t xml:space="preserve"> művelet segítségével eltávolítottuk azokat az </w:t>
       </w:r>
       <w:proofErr w:type="spellStart"/>
       <w:r>
@@ -9982,10 +10067,7 @@
       </w:r>
       <w:proofErr w:type="spellEnd"/>
       <w:r>
-        <w:t xml:space="preserve"> </w:t>
-      </w:r>
-      <w:r>
-        <w:t>táblából. Ezáltal az adatbázisban csak a hitelesített és érvényes hőmérsékleti adatok maradtak, amelyek megbízható alapot biztosítanak az elemzésekhez.</w:t>
+        <w:t xml:space="preserve"> táblából. Ezáltal az adatbázisban csak a hitelesített és érvényes hőmérsékleti adatok maradtak, amelyek megbízható alapot biztosítanak az elemzésekhez.</w:t>
       </w:r>
     </w:p>
     <w:p>
@@ -9999,10 +10081,7 @@
         <w:t>Az adatok konzisztenciájának biztosítása</w:t>
       </w:r>
       <w:r>
-        <w:t xml:space="preserve">: A törlés után elvégeztük az adatbázis mentését </w:t>
-      </w:r>
-      <w:r>
-        <w:t>(</w:t>
+        <w:t>: A törlés után elvégeztük az adatbázis mentését (</w:t>
       </w:r>
       <w:proofErr w:type="spellStart"/>
       <w:r>
@@ -10010,10 +10089,7 @@
       </w:r>
       <w:proofErr w:type="spellEnd"/>
       <w:r>
-        <w:t>)</w:t>
-      </w:r>
-      <w:r>
-        <w:t>, ezzel véglegesítve a módosításokat. Az adattisztítási folyamat befejeztével a hibás adatok eltávolításra kerültek, így az adatbázis már csak a konzisztens, hiteles adatokat tartalmazza.</w:t>
+        <w:t>), ezzel véglegesítve a módosításokat. Az adattisztítási folyamat befejeztével a hibás adatok eltávolításra kerültek, így az adatbázis már csak a konzisztens, hiteles adatokat tartalmazza.</w:t>
       </w:r>
     </w:p>
     <w:p>
@@ -10234,6 +10310,1714 @@
         <w:spacing w:line="259" w:lineRule="auto"/>
         <w:ind w:firstLine="0"/>
         <w:jc w:val="left"/>
+      </w:pPr>
+      <w:r>
+        <w:t xml:space="preserve">A jogosultságkezelés kidolgozásához a dokumentáció 1.2-es pontját vettem alapul, ahol megtalálhatók a szerepkörök és azok bővebb magyarázatai. </w:t>
+      </w:r>
+    </w:p>
+    <w:p>
+      <w:pPr>
+        <w:rPr>
+          <w:b/>
+          <w:bCs/>
+        </w:rPr>
+      </w:pPr>
+      <w:r>
+        <w:rPr>
+          <w:b/>
+          <w:bCs/>
+        </w:rPr>
+        <w:t>1. Projektvezető (Project Manager)</w:t>
+      </w:r>
+    </w:p>
+    <w:p>
+      <w:pPr>
+        <w:numPr>
+          <w:ilvl w:val="0"/>
+          <w:numId w:val="28"/>
+        </w:numPr>
+        <w:spacing w:line="278" w:lineRule="auto"/>
+        <w:jc w:val="left"/>
+        <w:rPr>
+          <w:b/>
+          <w:bCs/>
+        </w:rPr>
+      </w:pPr>
+      <w:r>
+        <w:rPr>
+          <w:b/>
+          <w:bCs/>
+        </w:rPr>
+        <w:t xml:space="preserve">Jogosultságok: </w:t>
+      </w:r>
+      <w:r>
+        <w:t>Olvasási és korlátozott írási jogosultság.</w:t>
+      </w:r>
+    </w:p>
+    <w:p>
+      <w:pPr>
+        <w:numPr>
+          <w:ilvl w:val="0"/>
+          <w:numId w:val="28"/>
+        </w:numPr>
+        <w:spacing w:line="278" w:lineRule="auto"/>
+        <w:jc w:val="left"/>
+      </w:pPr>
+      <w:r>
+        <w:rPr>
+          <w:b/>
+          <w:bCs/>
+        </w:rPr>
+        <w:t xml:space="preserve">Indoklás: </w:t>
+      </w:r>
+      <w:r>
+        <w:t>A projektvezetőnek szüksége van arra, hogy megtekinthesse a dokumentációt, de nem szabad, hogy közvetlenül módosítsa az adatbázis tartalmát.</w:t>
+      </w:r>
+    </w:p>
+    <w:p>
+      <w:pPr>
+        <w:numPr>
+          <w:ilvl w:val="0"/>
+          <w:numId w:val="28"/>
+        </w:numPr>
+        <w:spacing w:line="278" w:lineRule="auto"/>
+        <w:jc w:val="left"/>
+        <w:rPr>
+          <w:b/>
+          <w:bCs/>
+        </w:rPr>
+      </w:pPr>
+      <w:r>
+        <w:rPr>
+          <w:b/>
+          <w:bCs/>
+        </w:rPr>
+        <w:t>SQL parancsok:</w:t>
+      </w:r>
+    </w:p>
+    <w:p>
+      <w:pPr>
+        <w:ind w:firstLine="0"/>
+        <w:rPr>
+          <w:color w:val="70AD47" w:themeColor="accent6"/>
+          <w:sz w:val="27"/>
+        </w:rPr>
+      </w:pPr>
+      <w:r>
+        <w:rPr>
+          <w:color w:val="70AD47" w:themeColor="accent6"/>
+        </w:rPr>
+        <w:t>--felhasználó hozzárendelése és törlése a szerepkörhöz</w:t>
+      </w:r>
+    </w:p>
+    <w:p>
+      <w:pPr>
+        <w:ind w:firstLine="0"/>
+        <w:rPr>
+          <w:color w:val="002060"/>
+        </w:rPr>
+      </w:pPr>
+      <w:r>
+        <w:rPr>
+          <w:color w:val="002060"/>
+        </w:rPr>
+        <w:t>GRANT ‘</w:t>
+      </w:r>
+      <w:proofErr w:type="spellStart"/>
+      <w:r>
+        <w:rPr>
+          <w:color w:val="002060"/>
+        </w:rPr>
+        <w:t>project_manager</w:t>
+      </w:r>
+      <w:proofErr w:type="spellEnd"/>
+      <w:r>
+        <w:rPr>
+          <w:color w:val="002060"/>
+        </w:rPr>
+        <w:t>’ TO ‘</w:t>
+      </w:r>
+      <w:proofErr w:type="spellStart"/>
+      <w:r>
+        <w:rPr>
+          <w:color w:val="002060"/>
+        </w:rPr>
+        <w:t>Gahor_Krisztian</w:t>
+      </w:r>
+      <w:proofErr w:type="spellEnd"/>
+      <w:r>
+        <w:rPr>
+          <w:color w:val="002060"/>
+        </w:rPr>
+        <w:t>;</w:t>
+      </w:r>
+    </w:p>
+    <w:p>
+      <w:pPr>
+        <w:ind w:firstLine="0"/>
+        <w:rPr>
+          <w:color w:val="002060"/>
+        </w:rPr>
+      </w:pPr>
+      <w:r>
+        <w:rPr>
+          <w:color w:val="002060"/>
+        </w:rPr>
+        <w:t xml:space="preserve">REVOKE </w:t>
+      </w:r>
+      <w:r>
+        <w:rPr>
+          <w:color w:val="002060"/>
+        </w:rPr>
+        <w:t>‘</w:t>
+      </w:r>
+      <w:proofErr w:type="spellStart"/>
+      <w:r>
+        <w:rPr>
+          <w:color w:val="002060"/>
+        </w:rPr>
+        <w:t>project_manager</w:t>
+      </w:r>
+      <w:proofErr w:type="spellEnd"/>
+      <w:r>
+        <w:rPr>
+          <w:color w:val="002060"/>
+        </w:rPr>
+        <w:t>’</w:t>
+      </w:r>
+      <w:r>
+        <w:rPr>
+          <w:color w:val="002060"/>
+        </w:rPr>
+        <w:t xml:space="preserve"> FROM </w:t>
+      </w:r>
+      <w:r>
+        <w:rPr>
+          <w:color w:val="002060"/>
+        </w:rPr>
+        <w:t>‘</w:t>
+      </w:r>
+      <w:proofErr w:type="spellStart"/>
+      <w:r>
+        <w:rPr>
+          <w:color w:val="002060"/>
+        </w:rPr>
+        <w:t>Gahor_Krisztian</w:t>
+      </w:r>
+      <w:proofErr w:type="spellEnd"/>
+      <w:r>
+        <w:rPr>
+          <w:color w:val="002060"/>
+        </w:rPr>
+        <w:t>;</w:t>
+      </w:r>
+    </w:p>
+    <w:p>
+      <w:pPr>
+        <w:ind w:firstLine="0"/>
+        <w:rPr>
+          <w:color w:val="002060"/>
+        </w:rPr>
+      </w:pPr>
+      <w:r>
+        <w:rPr>
+          <w:color w:val="002060"/>
+        </w:rPr>
+        <w:t xml:space="preserve">GRANT </w:t>
+      </w:r>
+      <w:r>
+        <w:rPr>
+          <w:color w:val="002060"/>
+        </w:rPr>
+        <w:t>‘</w:t>
+      </w:r>
+      <w:proofErr w:type="spellStart"/>
+      <w:r>
+        <w:rPr>
+          <w:color w:val="002060"/>
+        </w:rPr>
+        <w:t>project_manager</w:t>
+      </w:r>
+      <w:proofErr w:type="spellEnd"/>
+      <w:r>
+        <w:rPr>
+          <w:color w:val="002060"/>
+        </w:rPr>
+        <w:t>’</w:t>
+      </w:r>
+      <w:r>
+        <w:rPr>
+          <w:color w:val="002060"/>
+        </w:rPr>
+        <w:t xml:space="preserve"> TO ‘</w:t>
+      </w:r>
+      <w:proofErr w:type="spellStart"/>
+      <w:r>
+        <w:rPr>
+          <w:color w:val="002060"/>
+        </w:rPr>
+        <w:t>Hegedus_Alexandra</w:t>
+      </w:r>
+      <w:proofErr w:type="spellEnd"/>
+      <w:r>
+        <w:rPr>
+          <w:color w:val="002060"/>
+        </w:rPr>
+        <w:t>’;</w:t>
+      </w:r>
+    </w:p>
+    <w:p>
+      <w:pPr>
+        <w:ind w:firstLine="0"/>
+        <w:rPr>
+          <w:color w:val="002060"/>
+        </w:rPr>
+      </w:pPr>
+      <w:r>
+        <w:rPr>
+          <w:color w:val="002060"/>
+        </w:rPr>
+        <w:t xml:space="preserve">GRANT SELECT ON </w:t>
+      </w:r>
+      <w:proofErr w:type="spellStart"/>
+      <w:r>
+        <w:rPr>
+          <w:color w:val="002060"/>
+        </w:rPr>
+        <w:t>db_creator</w:t>
+      </w:r>
+      <w:proofErr w:type="spellEnd"/>
+      <w:r>
+        <w:rPr>
+          <w:color w:val="002060"/>
+        </w:rPr>
+        <w:t>/</w:t>
+      </w:r>
+      <w:proofErr w:type="spellStart"/>
+      <w:r>
+        <w:rPr>
+          <w:color w:val="002060"/>
+        </w:rPr>
+        <w:t>csv</w:t>
+      </w:r>
+      <w:proofErr w:type="spellEnd"/>
+      <w:r>
+        <w:rPr>
+          <w:color w:val="002060"/>
+        </w:rPr>
+        <w:t xml:space="preserve">/adagok.csv, </w:t>
+      </w:r>
+      <w:proofErr w:type="spellStart"/>
+      <w:r>
+        <w:rPr>
+          <w:color w:val="002060"/>
+        </w:rPr>
+        <w:t>db_creator</w:t>
+      </w:r>
+      <w:proofErr w:type="spellEnd"/>
+      <w:r>
+        <w:rPr>
+          <w:color w:val="002060"/>
+        </w:rPr>
+        <w:t>/</w:t>
+      </w:r>
+      <w:proofErr w:type="spellStart"/>
+      <w:r>
+        <w:rPr>
+          <w:color w:val="002060"/>
+        </w:rPr>
+        <w:t>csv</w:t>
+      </w:r>
+      <w:proofErr w:type="spellEnd"/>
+      <w:r>
+        <w:rPr>
+          <w:color w:val="002060"/>
+        </w:rPr>
+        <w:t>/hutopanelek.csv;</w:t>
+      </w:r>
+    </w:p>
+    <w:p>
+      <w:pPr>
+        <w:ind w:firstLine="0"/>
+        <w:rPr>
+          <w:color w:val="002060"/>
+        </w:rPr>
+      </w:pPr>
+      <w:r>
+        <w:rPr>
+          <w:color w:val="002060"/>
+        </w:rPr>
+        <w:t xml:space="preserve">GRANT SELECT ON </w:t>
+      </w:r>
+      <w:proofErr w:type="spellStart"/>
+      <w:r>
+        <w:rPr>
+          <w:color w:val="002060"/>
+        </w:rPr>
+        <w:t>db_creator</w:t>
+      </w:r>
+      <w:proofErr w:type="spellEnd"/>
+      <w:r>
+        <w:rPr>
+          <w:color w:val="002060"/>
+        </w:rPr>
+        <w:t xml:space="preserve">/output/main.py, db_creator/src/database_manipulation.py TO </w:t>
+      </w:r>
+      <w:proofErr w:type="spellStart"/>
+      <w:r>
+        <w:rPr>
+          <w:color w:val="002060"/>
+        </w:rPr>
+        <w:t>project_manager</w:t>
+      </w:r>
+      <w:proofErr w:type="spellEnd"/>
+      <w:r>
+        <w:rPr>
+          <w:color w:val="002060"/>
+        </w:rPr>
+        <w:t xml:space="preserve">; </w:t>
+      </w:r>
+    </w:p>
+    <w:p>
+      <w:pPr>
+        <w:ind w:firstLine="0"/>
+        <w:rPr>
+          <w:color w:val="002060"/>
+        </w:rPr>
+      </w:pPr>
+      <w:r>
+        <w:rPr>
+          <w:color w:val="002060"/>
+        </w:rPr>
+        <w:t xml:space="preserve">GRANT SELECT, UPDATE ON </w:t>
+      </w:r>
+      <w:proofErr w:type="spellStart"/>
+      <w:r>
+        <w:rPr>
+          <w:color w:val="002060"/>
+        </w:rPr>
+        <w:t>db_creator</w:t>
+      </w:r>
+      <w:proofErr w:type="spellEnd"/>
+      <w:r>
+        <w:rPr>
+          <w:color w:val="002060"/>
+        </w:rPr>
+        <w:t>/</w:t>
+      </w:r>
+      <w:proofErr w:type="spellStart"/>
+      <w:r>
+        <w:rPr>
+          <w:color w:val="002060"/>
+        </w:rPr>
+        <w:t>documentations</w:t>
+      </w:r>
+      <w:proofErr w:type="spellEnd"/>
+      <w:r>
+        <w:rPr>
+          <w:color w:val="002060"/>
+        </w:rPr>
+        <w:t xml:space="preserve">/dokumentacio.docx TO </w:t>
+      </w:r>
+      <w:proofErr w:type="spellStart"/>
+      <w:r>
+        <w:rPr>
+          <w:color w:val="002060"/>
+        </w:rPr>
+        <w:t>project_manager</w:t>
+      </w:r>
+      <w:proofErr w:type="spellEnd"/>
+      <w:r>
+        <w:rPr>
+          <w:color w:val="002060"/>
+        </w:rPr>
+        <w:t>;</w:t>
+      </w:r>
+    </w:p>
+    <w:p>
+      <w:pPr>
+        <w:ind w:firstLine="0"/>
+        <w:rPr>
+          <w:b/>
+          <w:bCs/>
+        </w:rPr>
+      </w:pPr>
+    </w:p>
+    <w:p>
+      <w:pPr>
+        <w:rPr>
+          <w:b/>
+          <w:bCs/>
+        </w:rPr>
+      </w:pPr>
+      <w:r>
+        <w:rPr>
+          <w:b/>
+          <w:bCs/>
+        </w:rPr>
+        <w:t xml:space="preserve">2. Adat- és üzleti elemző (Data and Business </w:t>
+      </w:r>
+      <w:proofErr w:type="spellStart"/>
+      <w:r>
+        <w:rPr>
+          <w:b/>
+          <w:bCs/>
+        </w:rPr>
+        <w:t>Analyst</w:t>
+      </w:r>
+      <w:proofErr w:type="spellEnd"/>
+      <w:r>
+        <w:rPr>
+          <w:b/>
+          <w:bCs/>
+        </w:rPr>
+        <w:t>)</w:t>
+      </w:r>
+    </w:p>
+    <w:p>
+      <w:pPr>
+        <w:numPr>
+          <w:ilvl w:val="0"/>
+          <w:numId w:val="29"/>
+        </w:numPr>
+        <w:spacing w:line="278" w:lineRule="auto"/>
+        <w:jc w:val="left"/>
+      </w:pPr>
+      <w:r>
+        <w:rPr>
+          <w:b/>
+          <w:bCs/>
+        </w:rPr>
+        <w:t xml:space="preserve">Jogosultságok: </w:t>
+      </w:r>
+      <w:r>
+        <w:t>Csak olvasási jogosultság.</w:t>
+      </w:r>
+    </w:p>
+    <w:p>
+      <w:pPr>
+        <w:numPr>
+          <w:ilvl w:val="0"/>
+          <w:numId w:val="29"/>
+        </w:numPr>
+        <w:spacing w:line="278" w:lineRule="auto"/>
+        <w:jc w:val="left"/>
+      </w:pPr>
+      <w:r>
+        <w:rPr>
+          <w:b/>
+          <w:bCs/>
+        </w:rPr>
+        <w:t xml:space="preserve">Indoklás: </w:t>
+      </w:r>
+      <w:r>
+        <w:t>Az elemzőnek szüksége van az adatokra, de nem kell módosítania azokat.</w:t>
+      </w:r>
+    </w:p>
+    <w:p>
+      <w:pPr>
+        <w:numPr>
+          <w:ilvl w:val="0"/>
+          <w:numId w:val="29"/>
+        </w:numPr>
+        <w:spacing w:line="278" w:lineRule="auto"/>
+        <w:jc w:val="left"/>
+        <w:rPr>
+          <w:b/>
+          <w:bCs/>
+        </w:rPr>
+      </w:pPr>
+      <w:r>
+        <w:rPr>
+          <w:b/>
+          <w:bCs/>
+        </w:rPr>
+        <w:t>SQL parancsok:</w:t>
+      </w:r>
+    </w:p>
+    <w:p>
+      <w:pPr>
+        <w:ind w:firstLine="0"/>
+        <w:rPr>
+          <w:color w:val="70AD47" w:themeColor="accent6"/>
+        </w:rPr>
+      </w:pPr>
+      <w:r>
+        <w:rPr>
+          <w:color w:val="70AD47" w:themeColor="accent6"/>
+        </w:rPr>
+        <w:t>--új szerepkör létrehozása</w:t>
+      </w:r>
+    </w:p>
+    <w:p>
+      <w:pPr>
+        <w:ind w:firstLine="0"/>
+        <w:rPr>
+          <w:color w:val="002060"/>
+          <w:lang w:val="en-GB"/>
+        </w:rPr>
+      </w:pPr>
+      <w:r>
+        <w:rPr>
+          <w:color w:val="002060"/>
+        </w:rPr>
+        <w:t xml:space="preserve">CREATE ROLE </w:t>
+      </w:r>
+      <w:r>
+        <w:rPr>
+          <w:color w:val="002060"/>
+          <w:lang w:val="en-GB"/>
+        </w:rPr>
+        <w:t>‘</w:t>
+      </w:r>
+      <w:proofErr w:type="spellStart"/>
+      <w:r>
+        <w:rPr>
+          <w:color w:val="002060"/>
+          <w:lang w:val="en-GB"/>
+        </w:rPr>
+        <w:t>data_analyst</w:t>
+      </w:r>
+      <w:proofErr w:type="spellEnd"/>
+      <w:r>
+        <w:rPr>
+          <w:color w:val="002060"/>
+          <w:lang w:val="en-GB"/>
+        </w:rPr>
+        <w:t>’ WITH LOGIN PASSWORD ‘</w:t>
+      </w:r>
+      <w:proofErr w:type="spellStart"/>
+      <w:r>
+        <w:rPr>
+          <w:color w:val="002060"/>
+          <w:lang w:val="en-GB"/>
+        </w:rPr>
+        <w:t>strong_password</w:t>
+      </w:r>
+      <w:proofErr w:type="spellEnd"/>
+      <w:r>
+        <w:rPr>
+          <w:color w:val="002060"/>
+          <w:lang w:val="en-GB"/>
+        </w:rPr>
+        <w:t>’</w:t>
+      </w:r>
+    </w:p>
+    <w:p>
+      <w:pPr>
+        <w:ind w:firstLine="0"/>
+        <w:rPr>
+          <w:color w:val="002060"/>
+        </w:rPr>
+      </w:pPr>
+      <w:r>
+        <w:rPr>
+          <w:color w:val="002060"/>
+          <w:lang w:val="en-CH"/>
+        </w:rPr>
+        <w:lastRenderedPageBreak/>
+        <w:t xml:space="preserve">GRANT SELECT ON </w:t>
+      </w:r>
+      <w:proofErr w:type="spellStart"/>
+      <w:r>
+        <w:rPr>
+          <w:color w:val="002060"/>
+          <w:lang w:val="en-CH"/>
+        </w:rPr>
+        <w:t>db_creator</w:t>
+      </w:r>
+      <w:proofErr w:type="spellEnd"/>
+      <w:r>
+        <w:rPr>
+          <w:color w:val="002060"/>
+          <w:lang w:val="en-CH"/>
+        </w:rPr>
+        <w:t xml:space="preserve">/csv/adagok.csv, </w:t>
+      </w:r>
+      <w:proofErr w:type="spellStart"/>
+      <w:r>
+        <w:rPr>
+          <w:color w:val="002060"/>
+          <w:lang w:val="en-CH"/>
+        </w:rPr>
+        <w:t>db_creator</w:t>
+      </w:r>
+      <w:proofErr w:type="spellEnd"/>
+      <w:r>
+        <w:rPr>
+          <w:color w:val="002060"/>
+          <w:lang w:val="en-CH"/>
+        </w:rPr>
+        <w:t xml:space="preserve">/csv/hutopanelek.csv TO </w:t>
+      </w:r>
+      <w:proofErr w:type="spellStart"/>
+      <w:r>
+        <w:rPr>
+          <w:color w:val="002060"/>
+          <w:lang w:val="en-CH"/>
+        </w:rPr>
+        <w:t>data_</w:t>
+      </w:r>
+      <w:proofErr w:type="gramStart"/>
+      <w:r>
+        <w:rPr>
+          <w:color w:val="002060"/>
+          <w:lang w:val="en-CH"/>
+        </w:rPr>
+        <w:t>analyst</w:t>
+      </w:r>
+      <w:proofErr w:type="spellEnd"/>
+      <w:r>
+        <w:rPr>
+          <w:color w:val="002060"/>
+          <w:lang w:val="en-CH"/>
+        </w:rPr>
+        <w:t>;</w:t>
+      </w:r>
+      <w:proofErr w:type="gramEnd"/>
+      <w:r>
+        <w:rPr>
+          <w:color w:val="002060"/>
+          <w:lang w:val="en-CH"/>
+        </w:rPr>
+        <w:t xml:space="preserve"> </w:t>
+      </w:r>
+    </w:p>
+    <w:p>
+      <w:pPr>
+        <w:ind w:firstLine="0"/>
+        <w:rPr>
+          <w:color w:val="002060"/>
+        </w:rPr>
+      </w:pPr>
+      <w:r>
+        <w:rPr>
+          <w:color w:val="002060"/>
+          <w:lang w:val="en-CH"/>
+        </w:rPr>
+        <w:t xml:space="preserve">GRANT SELECT ON db_creator/output/filter_the_data.py TO </w:t>
+      </w:r>
+      <w:proofErr w:type="spellStart"/>
+      <w:r>
+        <w:rPr>
+          <w:color w:val="002060"/>
+          <w:lang w:val="en-CH"/>
+        </w:rPr>
+        <w:t>data_</w:t>
+      </w:r>
+      <w:proofErr w:type="gramStart"/>
+      <w:r>
+        <w:rPr>
+          <w:color w:val="002060"/>
+          <w:lang w:val="en-CH"/>
+        </w:rPr>
+        <w:t>analyst</w:t>
+      </w:r>
+      <w:proofErr w:type="spellEnd"/>
+      <w:r>
+        <w:rPr>
+          <w:color w:val="002060"/>
+          <w:lang w:val="en-CH"/>
+        </w:rPr>
+        <w:t>;</w:t>
+      </w:r>
+      <w:proofErr w:type="gramEnd"/>
+    </w:p>
+    <w:p>
+      <w:pPr>
+        <w:rPr>
+          <w:b/>
+          <w:bCs/>
+        </w:rPr>
+      </w:pPr>
+      <w:r>
+        <w:rPr>
+          <w:b/>
+          <w:bCs/>
+        </w:rPr>
+        <w:t xml:space="preserve">3. Vezető fejlesztő (Lead </w:t>
+      </w:r>
+      <w:proofErr w:type="spellStart"/>
+      <w:r>
+        <w:rPr>
+          <w:b/>
+          <w:bCs/>
+        </w:rPr>
+        <w:t>Developer</w:t>
+      </w:r>
+      <w:proofErr w:type="spellEnd"/>
+      <w:r>
+        <w:rPr>
+          <w:b/>
+          <w:bCs/>
+        </w:rPr>
+        <w:t>)</w:t>
+      </w:r>
+    </w:p>
+    <w:p>
+      <w:pPr>
+        <w:numPr>
+          <w:ilvl w:val="0"/>
+          <w:numId w:val="30"/>
+        </w:numPr>
+        <w:spacing w:line="278" w:lineRule="auto"/>
+        <w:jc w:val="left"/>
+        <w:rPr>
+          <w:b/>
+          <w:bCs/>
+        </w:rPr>
+      </w:pPr>
+      <w:r>
+        <w:rPr>
+          <w:b/>
+          <w:bCs/>
+        </w:rPr>
+        <w:t xml:space="preserve">Jogosultságok: </w:t>
+      </w:r>
+      <w:r>
+        <w:t>Teljes írási és módosítási jogosultság.</w:t>
+      </w:r>
+    </w:p>
+    <w:p>
+      <w:pPr>
+        <w:numPr>
+          <w:ilvl w:val="0"/>
+          <w:numId w:val="30"/>
+        </w:numPr>
+        <w:spacing w:line="278" w:lineRule="auto"/>
+        <w:jc w:val="left"/>
+      </w:pPr>
+      <w:r>
+        <w:rPr>
+          <w:b/>
+          <w:bCs/>
+        </w:rPr>
+        <w:t xml:space="preserve">Indoklás: </w:t>
+      </w:r>
+      <w:r>
+        <w:t>A vezető fejlesztőnek szüksége van a teljes körű hozzáférésre a fejlesztési környezetben, hogy új táblákat hozhasson létre és módosíthassa az adatbázis sémát.</w:t>
+      </w:r>
+    </w:p>
+    <w:p>
+      <w:pPr>
+        <w:numPr>
+          <w:ilvl w:val="0"/>
+          <w:numId w:val="30"/>
+        </w:numPr>
+        <w:spacing w:line="278" w:lineRule="auto"/>
+        <w:jc w:val="left"/>
+        <w:rPr>
+          <w:b/>
+          <w:bCs/>
+        </w:rPr>
+      </w:pPr>
+      <w:r>
+        <w:rPr>
+          <w:b/>
+          <w:bCs/>
+        </w:rPr>
+        <w:t>SQL parancsok:</w:t>
+      </w:r>
+    </w:p>
+    <w:p>
+      <w:pPr>
+        <w:ind w:firstLine="0"/>
+        <w:rPr>
+          <w:color w:val="70AD47" w:themeColor="accent6"/>
+        </w:rPr>
+      </w:pPr>
+      <w:r>
+        <w:rPr>
+          <w:color w:val="70AD47" w:themeColor="accent6"/>
+        </w:rPr>
+        <w:t>--új felhasználó létrehozása</w:t>
+      </w:r>
+    </w:p>
+    <w:p>
+      <w:pPr>
+        <w:ind w:firstLine="0"/>
+        <w:rPr>
+          <w:color w:val="002060"/>
+        </w:rPr>
+      </w:pPr>
+      <w:r>
+        <w:rPr>
+          <w:color w:val="002060"/>
+        </w:rPr>
+        <w:t>CREATE USER ‘</w:t>
+      </w:r>
+      <w:proofErr w:type="spellStart"/>
+      <w:r>
+        <w:rPr>
+          <w:color w:val="002060"/>
+        </w:rPr>
+        <w:t>Vadi</w:t>
+      </w:r>
+      <w:proofErr w:type="spellEnd"/>
+      <w:r>
+        <w:rPr>
+          <w:color w:val="002060"/>
+        </w:rPr>
+        <w:t xml:space="preserve"> </w:t>
+      </w:r>
+      <w:proofErr w:type="spellStart"/>
+      <w:r>
+        <w:rPr>
+          <w:color w:val="002060"/>
+        </w:rPr>
+        <w:t>Gergo</w:t>
+      </w:r>
+      <w:proofErr w:type="spellEnd"/>
+      <w:r>
+        <w:rPr>
+          <w:color w:val="002060"/>
+        </w:rPr>
+        <w:t xml:space="preserve"> WITH PASSWORD ‘</w:t>
+      </w:r>
+      <w:proofErr w:type="spellStart"/>
+      <w:r>
+        <w:rPr>
+          <w:color w:val="002060"/>
+        </w:rPr>
+        <w:t>strong_password</w:t>
+      </w:r>
+      <w:proofErr w:type="spellEnd"/>
+      <w:r>
+        <w:rPr>
+          <w:color w:val="002060"/>
+        </w:rPr>
+        <w:t>’;</w:t>
+      </w:r>
+    </w:p>
+    <w:p>
+      <w:pPr>
+        <w:ind w:firstLine="0"/>
+        <w:rPr>
+          <w:color w:val="002060"/>
+        </w:rPr>
+      </w:pPr>
+      <w:r>
+        <w:rPr>
+          <w:color w:val="002060"/>
+        </w:rPr>
+        <w:t xml:space="preserve">GRANT ‘lead </w:t>
+      </w:r>
+      <w:proofErr w:type="spellStart"/>
+      <w:r>
+        <w:rPr>
+          <w:color w:val="002060"/>
+        </w:rPr>
+        <w:t>developer</w:t>
+      </w:r>
+      <w:proofErr w:type="spellEnd"/>
+      <w:r>
+        <w:rPr>
+          <w:color w:val="002060"/>
+        </w:rPr>
+        <w:t>’ TO ‘</w:t>
+      </w:r>
+      <w:proofErr w:type="spellStart"/>
+      <w:r>
+        <w:rPr>
+          <w:color w:val="002060"/>
+        </w:rPr>
+        <w:t>Vadi</w:t>
+      </w:r>
+      <w:proofErr w:type="spellEnd"/>
+      <w:r>
+        <w:rPr>
+          <w:color w:val="002060"/>
+        </w:rPr>
+        <w:t xml:space="preserve"> </w:t>
+      </w:r>
+      <w:proofErr w:type="spellStart"/>
+      <w:r>
+        <w:rPr>
+          <w:color w:val="002060"/>
+        </w:rPr>
+        <w:t>Gergo</w:t>
+      </w:r>
+      <w:proofErr w:type="spellEnd"/>
+      <w:r>
+        <w:rPr>
+          <w:color w:val="002060"/>
+        </w:rPr>
+        <w:t>’</w:t>
+      </w:r>
+      <w:r>
+        <w:rPr>
+          <w:color w:val="002060"/>
+        </w:rPr>
+        <w:t>;</w:t>
+      </w:r>
+    </w:p>
+    <w:p>
+      <w:pPr>
+        <w:ind w:firstLine="0"/>
+        <w:rPr>
+          <w:color w:val="002060"/>
+        </w:rPr>
+      </w:pPr>
+      <w:r>
+        <w:rPr>
+          <w:color w:val="002060"/>
+        </w:rPr>
+        <w:t xml:space="preserve">GRANT SELECT, UPDATE, INSERT ON </w:t>
+      </w:r>
+      <w:proofErr w:type="spellStart"/>
+      <w:r>
+        <w:rPr>
+          <w:color w:val="002060"/>
+        </w:rPr>
+        <w:t>db_creator</w:t>
+      </w:r>
+      <w:proofErr w:type="spellEnd"/>
+      <w:r>
+        <w:rPr>
+          <w:color w:val="002060"/>
+        </w:rPr>
+        <w:t>/</w:t>
+      </w:r>
+      <w:proofErr w:type="spellStart"/>
+      <w:r>
+        <w:rPr>
+          <w:color w:val="002060"/>
+        </w:rPr>
+        <w:t>csv</w:t>
+      </w:r>
+      <w:proofErr w:type="spellEnd"/>
+      <w:r>
+        <w:rPr>
+          <w:color w:val="002060"/>
+        </w:rPr>
+        <w:t xml:space="preserve">/adagok.csv, </w:t>
+      </w:r>
+      <w:proofErr w:type="spellStart"/>
+      <w:r>
+        <w:rPr>
+          <w:color w:val="002060"/>
+        </w:rPr>
+        <w:t>db_creator</w:t>
+      </w:r>
+      <w:proofErr w:type="spellEnd"/>
+      <w:r>
+        <w:rPr>
+          <w:color w:val="002060"/>
+        </w:rPr>
+        <w:t>/</w:t>
+      </w:r>
+      <w:proofErr w:type="spellStart"/>
+      <w:r>
+        <w:rPr>
+          <w:color w:val="002060"/>
+        </w:rPr>
+        <w:t>csv</w:t>
+      </w:r>
+      <w:proofErr w:type="spellEnd"/>
+      <w:r>
+        <w:rPr>
+          <w:color w:val="002060"/>
+        </w:rPr>
+        <w:t xml:space="preserve">/hutopanelek.csv TO </w:t>
+      </w:r>
+      <w:proofErr w:type="spellStart"/>
+      <w:r>
+        <w:rPr>
+          <w:color w:val="002060"/>
+        </w:rPr>
+        <w:t>lead_developer</w:t>
+      </w:r>
+      <w:proofErr w:type="spellEnd"/>
+      <w:r>
+        <w:rPr>
+          <w:color w:val="002060"/>
+        </w:rPr>
+        <w:t xml:space="preserve">; </w:t>
+      </w:r>
+    </w:p>
+    <w:p>
+      <w:pPr>
+        <w:ind w:firstLine="0"/>
+        <w:rPr>
+          <w:color w:val="002060"/>
+        </w:rPr>
+      </w:pPr>
+      <w:r>
+        <w:rPr>
+          <w:color w:val="002060"/>
+        </w:rPr>
+        <w:t xml:space="preserve">GRANT ALL PRIVILEGES ON </w:t>
+      </w:r>
+      <w:proofErr w:type="spellStart"/>
+      <w:r>
+        <w:rPr>
+          <w:color w:val="002060"/>
+        </w:rPr>
+        <w:t>db_creator</w:t>
+      </w:r>
+      <w:proofErr w:type="spellEnd"/>
+      <w:r>
+        <w:rPr>
+          <w:color w:val="002060"/>
+        </w:rPr>
+        <w:t xml:space="preserve">/output/main.py, </w:t>
+      </w:r>
+      <w:proofErr w:type="spellStart"/>
+      <w:r>
+        <w:rPr>
+          <w:color w:val="002060"/>
+        </w:rPr>
+        <w:t>db_creator</w:t>
+      </w:r>
+      <w:proofErr w:type="spellEnd"/>
+      <w:r>
+        <w:rPr>
+          <w:color w:val="002060"/>
+        </w:rPr>
+        <w:t>/</w:t>
+      </w:r>
+      <w:proofErr w:type="spellStart"/>
+      <w:r>
+        <w:rPr>
+          <w:color w:val="002060"/>
+        </w:rPr>
+        <w:t>src</w:t>
+      </w:r>
+      <w:proofErr w:type="spellEnd"/>
+      <w:r>
+        <w:rPr>
+          <w:color w:val="002060"/>
+        </w:rPr>
+        <w:t xml:space="preserve">/database_manipulation.py, </w:t>
+      </w:r>
+      <w:proofErr w:type="spellStart"/>
+      <w:r>
+        <w:rPr>
+          <w:color w:val="002060"/>
+        </w:rPr>
+        <w:t>db_creator</w:t>
+      </w:r>
+      <w:proofErr w:type="spellEnd"/>
+      <w:r>
+        <w:rPr>
+          <w:color w:val="002060"/>
+        </w:rPr>
+        <w:t xml:space="preserve">/output/fill_the_table.py, db_creator/output/filter_the_data.py TO </w:t>
+      </w:r>
+      <w:proofErr w:type="spellStart"/>
+      <w:r>
+        <w:rPr>
+          <w:color w:val="002060"/>
+        </w:rPr>
+        <w:t>lead_developer</w:t>
+      </w:r>
+      <w:proofErr w:type="spellEnd"/>
+      <w:r>
+        <w:rPr>
+          <w:color w:val="002060"/>
+        </w:rPr>
+        <w:t xml:space="preserve">; </w:t>
+      </w:r>
+    </w:p>
+    <w:p>
+      <w:pPr>
+        <w:ind w:firstLine="0"/>
+        <w:rPr>
+          <w:color w:val="002060"/>
+        </w:rPr>
+      </w:pPr>
+      <w:r>
+        <w:rPr>
+          <w:color w:val="002060"/>
+        </w:rPr>
+        <w:t xml:space="preserve">GRANT SELECT ON </w:t>
+      </w:r>
+      <w:proofErr w:type="spellStart"/>
+      <w:r>
+        <w:rPr>
+          <w:color w:val="002060"/>
+        </w:rPr>
+        <w:t>db_creator</w:t>
+      </w:r>
+      <w:proofErr w:type="spellEnd"/>
+      <w:r>
+        <w:rPr>
+          <w:color w:val="002060"/>
+        </w:rPr>
+        <w:t>/</w:t>
+      </w:r>
+      <w:proofErr w:type="spellStart"/>
+      <w:r>
+        <w:rPr>
+          <w:color w:val="002060"/>
+        </w:rPr>
+        <w:t>documentations</w:t>
+      </w:r>
+      <w:proofErr w:type="spellEnd"/>
+      <w:r>
+        <w:rPr>
+          <w:color w:val="002060"/>
+        </w:rPr>
+        <w:t xml:space="preserve">/dokumentacio.docx TO </w:t>
+      </w:r>
+      <w:proofErr w:type="spellStart"/>
+      <w:r>
+        <w:rPr>
+          <w:color w:val="002060"/>
+        </w:rPr>
+        <w:t>lead_developer</w:t>
+      </w:r>
+      <w:proofErr w:type="spellEnd"/>
+      <w:r>
+        <w:rPr>
+          <w:color w:val="002060"/>
+        </w:rPr>
+        <w:t>;</w:t>
+      </w:r>
+    </w:p>
+    <w:p>
+      <w:pPr>
+        <w:ind w:firstLine="0"/>
+        <w:rPr>
+          <w:color w:val="002060"/>
+        </w:rPr>
+      </w:pPr>
+    </w:p>
+    <w:p>
+      <w:pPr>
+        <w:rPr>
+          <w:b/>
+          <w:bCs/>
+        </w:rPr>
+      </w:pPr>
+      <w:r>
+        <w:rPr>
+          <w:b/>
+          <w:bCs/>
+        </w:rPr>
+        <w:t xml:space="preserve">4. Vezető tesztelő (Lead </w:t>
+      </w:r>
+      <w:proofErr w:type="spellStart"/>
+      <w:r>
+        <w:rPr>
+          <w:b/>
+          <w:bCs/>
+        </w:rPr>
+        <w:t>Tester</w:t>
+      </w:r>
+      <w:proofErr w:type="spellEnd"/>
+      <w:r>
+        <w:rPr>
+          <w:b/>
+          <w:bCs/>
+        </w:rPr>
+        <w:t>)</w:t>
+      </w:r>
+    </w:p>
+    <w:p>
+      <w:pPr>
+        <w:numPr>
+          <w:ilvl w:val="0"/>
+          <w:numId w:val="32"/>
+        </w:numPr>
+        <w:spacing w:line="278" w:lineRule="auto"/>
+        <w:jc w:val="left"/>
+      </w:pPr>
+      <w:r>
+        <w:rPr>
+          <w:b/>
+          <w:bCs/>
+        </w:rPr>
+        <w:t xml:space="preserve">Jogosultságok: </w:t>
+      </w:r>
+      <w:r>
+        <w:t>Olvasási és írási jogosultság a tesztkörnyezetben.</w:t>
+      </w:r>
+    </w:p>
+    <w:p>
+      <w:pPr>
+        <w:numPr>
+          <w:ilvl w:val="0"/>
+          <w:numId w:val="32"/>
+        </w:numPr>
+        <w:spacing w:line="278" w:lineRule="auto"/>
+        <w:jc w:val="left"/>
+      </w:pPr>
+      <w:r>
+        <w:rPr>
+          <w:b/>
+          <w:bCs/>
+        </w:rPr>
+        <w:t xml:space="preserve">Indoklás: </w:t>
+      </w:r>
+      <w:r>
+        <w:t xml:space="preserve">A tesztelőnek szüksége van arra, hogy létrehozza és módosítsa a </w:t>
+      </w:r>
+      <w:proofErr w:type="spellStart"/>
+      <w:r>
+        <w:t>tesztadatokat</w:t>
+      </w:r>
+      <w:proofErr w:type="spellEnd"/>
+      <w:r>
+        <w:t xml:space="preserve"> a tesztelési folyamat során.</w:t>
+      </w:r>
+    </w:p>
+    <w:p>
+      <w:pPr>
+        <w:numPr>
+          <w:ilvl w:val="0"/>
+          <w:numId w:val="32"/>
+        </w:numPr>
+        <w:spacing w:line="278" w:lineRule="auto"/>
+        <w:jc w:val="left"/>
+        <w:rPr>
+          <w:b/>
+          <w:bCs/>
+        </w:rPr>
+      </w:pPr>
+      <w:r>
+        <w:rPr>
+          <w:b/>
+          <w:bCs/>
+        </w:rPr>
+        <w:t>SQL parancsok:</w:t>
+      </w:r>
+    </w:p>
+    <w:p>
+      <w:pPr>
+        <w:ind w:firstLine="0"/>
+        <w:rPr>
+          <w:color w:val="002060"/>
+        </w:rPr>
+      </w:pPr>
+      <w:r>
+        <w:rPr>
+          <w:color w:val="002060"/>
+        </w:rPr>
+        <w:t xml:space="preserve">GRANT SELECT, INSERT, UPDATE, DELETE ON </w:t>
+      </w:r>
+      <w:proofErr w:type="spellStart"/>
+      <w:r>
+        <w:rPr>
+          <w:color w:val="002060"/>
+        </w:rPr>
+        <w:t>db_creator</w:t>
+      </w:r>
+      <w:proofErr w:type="spellEnd"/>
+      <w:r>
+        <w:rPr>
+          <w:color w:val="002060"/>
+        </w:rPr>
+        <w:t>/</w:t>
+      </w:r>
+      <w:proofErr w:type="spellStart"/>
+      <w:r>
+        <w:rPr>
+          <w:color w:val="002060"/>
+        </w:rPr>
+        <w:t>csv</w:t>
+      </w:r>
+      <w:proofErr w:type="spellEnd"/>
+      <w:r>
+        <w:rPr>
+          <w:color w:val="002060"/>
+        </w:rPr>
+        <w:t xml:space="preserve">/adagok.csv, </w:t>
+      </w:r>
+      <w:proofErr w:type="spellStart"/>
+      <w:r>
+        <w:rPr>
+          <w:color w:val="002060"/>
+        </w:rPr>
+        <w:t>db_creator</w:t>
+      </w:r>
+      <w:proofErr w:type="spellEnd"/>
+      <w:r>
+        <w:rPr>
+          <w:color w:val="002060"/>
+        </w:rPr>
+        <w:t>/</w:t>
+      </w:r>
+      <w:proofErr w:type="spellStart"/>
+      <w:r>
+        <w:rPr>
+          <w:color w:val="002060"/>
+        </w:rPr>
+        <w:t>csv</w:t>
+      </w:r>
+      <w:proofErr w:type="spellEnd"/>
+      <w:r>
+        <w:rPr>
+          <w:color w:val="002060"/>
+        </w:rPr>
+        <w:t xml:space="preserve">/hutopanelek.csv TO </w:t>
+      </w:r>
+      <w:proofErr w:type="spellStart"/>
+      <w:r>
+        <w:rPr>
+          <w:color w:val="002060"/>
+        </w:rPr>
+        <w:t>lead_tester</w:t>
+      </w:r>
+      <w:proofErr w:type="spellEnd"/>
+      <w:r>
+        <w:rPr>
+          <w:color w:val="002060"/>
+        </w:rPr>
+        <w:t xml:space="preserve">; </w:t>
+      </w:r>
+    </w:p>
+    <w:p>
+      <w:pPr>
+        <w:ind w:firstLine="0"/>
+        <w:rPr>
+          <w:b/>
+          <w:bCs/>
+        </w:rPr>
+      </w:pPr>
+      <w:r>
+        <w:rPr>
+          <w:color w:val="002060"/>
+        </w:rPr>
+        <w:t xml:space="preserve">GRANT SELECT, UPDATE ON db_creator/output/filter_the_data.py TO </w:t>
+      </w:r>
+      <w:proofErr w:type="spellStart"/>
+      <w:r>
+        <w:rPr>
+          <w:color w:val="002060"/>
+        </w:rPr>
+        <w:t>lead_tester</w:t>
+      </w:r>
+      <w:proofErr w:type="spellEnd"/>
+      <w:r>
+        <w:rPr>
+          <w:color w:val="002060"/>
+        </w:rPr>
+        <w:t>;</w:t>
+      </w:r>
+    </w:p>
+    <w:p>
+      <w:pPr>
+        <w:spacing w:line="259" w:lineRule="auto"/>
+        <w:ind w:firstLine="0"/>
+        <w:jc w:val="left"/>
+        <w:rPr>
+          <w:b/>
+          <w:bCs/>
+        </w:rPr>
+      </w:pPr>
+      <w:r>
+        <w:rPr>
+          <w:b/>
+          <w:bCs/>
+        </w:rPr>
+        <w:br w:type="page"/>
+      </w:r>
+    </w:p>
+    <w:p>
+      <w:pPr>
+        <w:rPr>
+          <w:b/>
+          <w:bCs/>
+        </w:rPr>
+      </w:pPr>
+      <w:r>
+        <w:rPr>
+          <w:b/>
+          <w:bCs/>
+        </w:rPr>
+        <w:lastRenderedPageBreak/>
+        <w:t xml:space="preserve">5. Adatmérnök (Data </w:t>
+      </w:r>
+      <w:proofErr w:type="spellStart"/>
+      <w:r>
+        <w:rPr>
+          <w:b/>
+          <w:bCs/>
+        </w:rPr>
+        <w:t>Engineer</w:t>
+      </w:r>
+      <w:proofErr w:type="spellEnd"/>
+      <w:r>
+        <w:rPr>
+          <w:b/>
+          <w:bCs/>
+        </w:rPr>
+        <w:t>)</w:t>
+      </w:r>
+    </w:p>
+    <w:p>
+      <w:pPr>
+        <w:numPr>
+          <w:ilvl w:val="0"/>
+          <w:numId w:val="31"/>
+        </w:numPr>
+        <w:spacing w:line="278" w:lineRule="auto"/>
+        <w:jc w:val="left"/>
+      </w:pPr>
+      <w:r>
+        <w:rPr>
+          <w:b/>
+          <w:bCs/>
+        </w:rPr>
+        <w:t xml:space="preserve">Jogosultságok: </w:t>
+      </w:r>
+      <w:r>
+        <w:t>Teljes hozzáférés az adatokhoz és az adatbázis infrastruktúrához.</w:t>
+      </w:r>
+    </w:p>
+    <w:p>
+      <w:pPr>
+        <w:numPr>
+          <w:ilvl w:val="0"/>
+          <w:numId w:val="31"/>
+        </w:numPr>
+        <w:spacing w:line="278" w:lineRule="auto"/>
+        <w:jc w:val="left"/>
+        <w:rPr>
+          <w:b/>
+          <w:bCs/>
+        </w:rPr>
+      </w:pPr>
+      <w:r>
+        <w:rPr>
+          <w:b/>
+          <w:bCs/>
+        </w:rPr>
+        <w:t xml:space="preserve">Indoklás: </w:t>
+      </w:r>
+      <w:r>
+        <w:t>Az adatmérnöknek kezelnünk kell az adatok áramlását és karbantartását, ami teljes hozzáférést igényel.</w:t>
+      </w:r>
+    </w:p>
+    <w:p>
+      <w:pPr>
+        <w:numPr>
+          <w:ilvl w:val="0"/>
+          <w:numId w:val="31"/>
+        </w:numPr>
+        <w:spacing w:line="278" w:lineRule="auto"/>
+        <w:jc w:val="left"/>
+        <w:rPr>
+          <w:b/>
+          <w:bCs/>
+        </w:rPr>
+      </w:pPr>
+      <w:r>
+        <w:rPr>
+          <w:b/>
+          <w:bCs/>
+        </w:rPr>
+        <w:t>SQL parancsok:</w:t>
+      </w:r>
+    </w:p>
+    <w:p>
+      <w:pPr>
+        <w:ind w:firstLine="0"/>
+        <w:rPr>
+          <w:color w:val="002060"/>
+        </w:rPr>
+      </w:pPr>
+      <w:r>
+        <w:rPr>
+          <w:color w:val="002060"/>
+        </w:rPr>
+        <w:t xml:space="preserve">GRANT ALL PRIVILEGES ON </w:t>
+      </w:r>
+      <w:proofErr w:type="spellStart"/>
+      <w:r>
+        <w:rPr>
+          <w:color w:val="002060"/>
+        </w:rPr>
+        <w:t>db_creator</w:t>
+      </w:r>
+      <w:proofErr w:type="spellEnd"/>
+      <w:r>
+        <w:rPr>
+          <w:color w:val="002060"/>
+        </w:rPr>
+        <w:t>/</w:t>
+      </w:r>
+      <w:proofErr w:type="spellStart"/>
+      <w:r>
+        <w:rPr>
+          <w:color w:val="002060"/>
+        </w:rPr>
+        <w:t>csv</w:t>
+      </w:r>
+      <w:proofErr w:type="spellEnd"/>
+      <w:r>
+        <w:rPr>
+          <w:color w:val="002060"/>
+        </w:rPr>
+        <w:t xml:space="preserve">/adagok.csv, </w:t>
+      </w:r>
+      <w:proofErr w:type="spellStart"/>
+      <w:r>
+        <w:rPr>
+          <w:color w:val="002060"/>
+        </w:rPr>
+        <w:t>db_creator</w:t>
+      </w:r>
+      <w:proofErr w:type="spellEnd"/>
+      <w:r>
+        <w:rPr>
+          <w:color w:val="002060"/>
+        </w:rPr>
+        <w:t>/</w:t>
+      </w:r>
+      <w:proofErr w:type="spellStart"/>
+      <w:r>
+        <w:rPr>
+          <w:color w:val="002060"/>
+        </w:rPr>
+        <w:t>csv</w:t>
+      </w:r>
+      <w:proofErr w:type="spellEnd"/>
+      <w:r>
+        <w:rPr>
+          <w:color w:val="002060"/>
+        </w:rPr>
+        <w:t xml:space="preserve">/hutopanelek.csv TO </w:t>
+      </w:r>
+      <w:proofErr w:type="spellStart"/>
+      <w:r>
+        <w:rPr>
+          <w:color w:val="002060"/>
+        </w:rPr>
+        <w:t>data_engineer</w:t>
+      </w:r>
+      <w:proofErr w:type="spellEnd"/>
+      <w:r>
+        <w:rPr>
+          <w:color w:val="002060"/>
+        </w:rPr>
+        <w:t xml:space="preserve">; </w:t>
+      </w:r>
+    </w:p>
+    <w:p>
+      <w:pPr>
+        <w:ind w:firstLine="0"/>
+        <w:rPr>
+          <w:color w:val="002060"/>
+        </w:rPr>
+      </w:pPr>
+      <w:r>
+        <w:rPr>
+          <w:color w:val="002060"/>
+        </w:rPr>
+        <w:t xml:space="preserve">GRANT ALL PRIVILEGES ON </w:t>
+      </w:r>
+      <w:proofErr w:type="spellStart"/>
+      <w:r>
+        <w:rPr>
+          <w:color w:val="002060"/>
+        </w:rPr>
+        <w:t>db_creator</w:t>
+      </w:r>
+      <w:proofErr w:type="spellEnd"/>
+      <w:r>
+        <w:rPr>
+          <w:color w:val="002060"/>
+        </w:rPr>
+        <w:t xml:space="preserve">/output/fill_the_table.py, db_creator/output/generate_new_csv.py TO </w:t>
+      </w:r>
+      <w:proofErr w:type="spellStart"/>
+      <w:r>
+        <w:rPr>
+          <w:color w:val="002060"/>
+        </w:rPr>
+        <w:t>data_engineer</w:t>
+      </w:r>
+      <w:proofErr w:type="spellEnd"/>
+      <w:r>
+        <w:rPr>
+          <w:color w:val="002060"/>
+        </w:rPr>
+        <w:t xml:space="preserve">; </w:t>
+      </w:r>
+    </w:p>
+    <w:p>
+      <w:pPr>
+        <w:ind w:firstLine="0"/>
+        <w:rPr>
+          <w:color w:val="002060"/>
+        </w:rPr>
+      </w:pPr>
+      <w:r>
+        <w:rPr>
+          <w:color w:val="002060"/>
+        </w:rPr>
+        <w:t xml:space="preserve">GRANT SELECT ON </w:t>
+      </w:r>
+      <w:proofErr w:type="spellStart"/>
+      <w:r>
+        <w:rPr>
+          <w:color w:val="002060"/>
+        </w:rPr>
+        <w:t>db_creator</w:t>
+      </w:r>
+      <w:proofErr w:type="spellEnd"/>
+      <w:r>
+        <w:rPr>
+          <w:color w:val="002060"/>
+        </w:rPr>
+        <w:t>/output/main.py,</w:t>
+      </w:r>
+      <w:r>
+        <w:rPr>
+          <w:color w:val="002060"/>
+        </w:rPr>
+        <w:t xml:space="preserve"> </w:t>
+      </w:r>
+      <w:proofErr w:type="spellStart"/>
+      <w:r>
+        <w:rPr>
+          <w:color w:val="002060"/>
+        </w:rPr>
+        <w:t>db_creator</w:t>
+      </w:r>
+      <w:proofErr w:type="spellEnd"/>
+      <w:r>
+        <w:rPr>
+          <w:color w:val="002060"/>
+        </w:rPr>
+        <w:t>/</w:t>
+      </w:r>
+      <w:proofErr w:type="spellStart"/>
+      <w:r>
+        <w:rPr>
+          <w:color w:val="002060"/>
+        </w:rPr>
+        <w:t>src</w:t>
+      </w:r>
+      <w:proofErr w:type="spellEnd"/>
+      <w:r>
+        <w:rPr>
+          <w:color w:val="002060"/>
+        </w:rPr>
+        <w:t xml:space="preserve">/database_manipulation.py, db_creator/output/filter_the_data.py TO </w:t>
+      </w:r>
+      <w:proofErr w:type="spellStart"/>
+      <w:r>
+        <w:rPr>
+          <w:color w:val="002060"/>
+        </w:rPr>
+        <w:t>data_engineer</w:t>
+      </w:r>
+      <w:proofErr w:type="spellEnd"/>
+      <w:r>
+        <w:rPr>
+          <w:color w:val="002060"/>
+        </w:rPr>
+        <w:t>;</w:t>
+      </w:r>
+    </w:p>
+    <w:p>
+      <w:pPr>
+        <w:spacing w:line="259" w:lineRule="auto"/>
+        <w:ind w:firstLine="0"/>
+        <w:jc w:val="left"/>
         <w:rPr>
           <w:rFonts w:eastAsiaTheme="majorEastAsia" w:cstheme="majorBidi"/>
           <w:b/>
@@ -10278,10 +12062,7 @@
         <w:t xml:space="preserve"> verziókezelő rendszert választottuk. </w:t>
       </w:r>
       <w:r>
-        <w:t>A GitHub felhőalapú platform, amely biztonságos tárolási megoldást nyújt, így a mentéseket nem egyetlen fizikai helyen tároljátok. Ha a helyi gépen bármilyen probléma merülne fel, a távoli GitHub-tárolóból mindig visszaállíthatók az adatok.</w:t>
-      </w:r>
-      <w:r>
-        <w:t xml:space="preserve"> </w:t>
+        <w:t xml:space="preserve">A GitHub felhőalapú platform, amely biztonságos tárolási megoldást nyújt, így a mentéseket nem egyetlen fizikai helyen tároljátok. Ha a helyi gépen bármilyen probléma merülne fel, a távoli GitHub-tárolóból mindig visszaállíthatók az adatok. </w:t>
       </w:r>
       <w:r>
         <w:t>A ’main’, azaz fő ’</w:t>
@@ -10412,7 +12193,7 @@
 </file>
 
 <file path=word/endnotes.xml><?xml version="1.0" encoding="utf-8"?>
-<w:endnotes xmlns:wpc="http://schemas.microsoft.com/office/word/2010/wordprocessingCanvas" xmlns:cx="http://schemas.microsoft.com/office/drawing/2014/chartex" xmlns:cx1="http://schemas.microsoft.com/office/drawing/2015/9/8/chartex" xmlns:cx2="http://schemas.microsoft.com/office/drawing/2015/10/21/chartex" xmlns:cx3="http://schemas.microsoft.com/office/drawing/2016/5/9/chartex" xmlns:cx4="http://schemas.microsoft.com/office/drawing/2016/5/10/chartex" xmlns:cx5="http://schemas.microsoft.com/office/drawing/2016/5/11/chartex" xmlns:cx6="http://schemas.microsoft.com/office/drawing/2016/5/12/chartex" xmlns:cx7="http://schemas.microsoft.com/office/drawing/2016/5/13/chartex" xmlns:cx8="http://schemas.microsoft.com/office/drawing/2016/5/14/chartex" xmlns:mc="http://schemas.openxmlformats.org/markup-compatibility/2006" xmlns:aink="http://schemas.microsoft.com/office/drawing/2016/ink" xmlns:am3d="http://schemas.microsoft.com/office/drawing/2017/model3d" xmlns:o="urn:schemas-microsoft-com:office:office" xmlns:r="http://schemas.openxmlformats.org/officeDocument/2006/relationships" xmlns:m="http://schemas.openxmlformats.org/officeDocument/2006/math" xmlns:v="urn:schemas-microsoft-com:vml" xmlns:wp14="http://schemas.microsoft.com/office/word/2010/wordprocessingDrawing" xmlns:wp="http://schemas.openxmlformats.org/drawingml/2006/wordprocessingDrawing" xmlns:w10="urn:schemas-microsoft-com:office:word" xmlns:w="http://schemas.openxmlformats.org/wordprocessingml/2006/main" xmlns:w14="http://schemas.microsoft.com/office/word/2010/wordml" xmlns:w15="http://schemas.microsoft.com/office/word/2012/wordml" xmlns:w16cex="http://schemas.microsoft.com/office/word/2018/wordml/cex" xmlns:w16cid="http://schemas.microsoft.com/office/word/2016/wordml/cid" xmlns:w16="http://schemas.microsoft.com/office/word/2018/wordml" xmlns:w16sdtdh="http://schemas.microsoft.com/office/word/2020/wordml/sdtdatahash" xmlns:w16se="http://schemas.microsoft.com/office/word/2015/wordml/symex" xmlns:wpg="http://schemas.microsoft.com/office/word/2010/wordprocessingGroup" xmlns:wpi="http://schemas.microsoft.com/office/word/2010/wordprocessingInk" xmlns:wne="http://schemas.microsoft.com/office/word/2006/wordml" xmlns:wps="http://schemas.microsoft.com/office/word/2010/wordprocessingShape" mc:Ignorable="w14 w15 w16se w16cid w16 w16cex w16sdtdh wp14">
+<w:endnotes xmlns:wpc="http://schemas.microsoft.com/office/word/2010/wordprocessingCanvas" xmlns:cx="http://schemas.microsoft.com/office/drawing/2014/chartex" xmlns:cx1="http://schemas.microsoft.com/office/drawing/2015/9/8/chartex" xmlns:cx2="http://schemas.microsoft.com/office/drawing/2015/10/21/chartex" xmlns:cx3="http://schemas.microsoft.com/office/drawing/2016/5/9/chartex" xmlns:cx4="http://schemas.microsoft.com/office/drawing/2016/5/10/chartex" xmlns:cx5="http://schemas.microsoft.com/office/drawing/2016/5/11/chartex" xmlns:cx6="http://schemas.microsoft.com/office/drawing/2016/5/12/chartex" xmlns:cx7="http://schemas.microsoft.com/office/drawing/2016/5/13/chartex" xmlns:cx8="http://schemas.microsoft.com/office/drawing/2016/5/14/chartex" xmlns:mc="http://schemas.openxmlformats.org/markup-compatibility/2006" xmlns:aink="http://schemas.microsoft.com/office/drawing/2016/ink" xmlns:am3d="http://schemas.microsoft.com/office/drawing/2017/model3d" xmlns:o="urn:schemas-microsoft-com:office:office" xmlns:oel="http://schemas.microsoft.com/office/2019/extlst" xmlns:r="http://schemas.openxmlformats.org/officeDocument/2006/relationships" xmlns:m="http://schemas.openxmlformats.org/officeDocument/2006/math" xmlns:v="urn:schemas-microsoft-com:vml" xmlns:wp14="http://schemas.microsoft.com/office/word/2010/wordprocessingDrawing" xmlns:wp="http://schemas.openxmlformats.org/drawingml/2006/wordprocessingDrawing" xmlns:w10="urn:schemas-microsoft-com:office:word" xmlns:w="http://schemas.openxmlformats.org/wordprocessingml/2006/main" xmlns:w14="http://schemas.microsoft.com/office/word/2010/wordml" xmlns:w15="http://schemas.microsoft.com/office/word/2012/wordml" xmlns:w16cex="http://schemas.microsoft.com/office/word/2018/wordml/cex" xmlns:w16cid="http://schemas.microsoft.com/office/word/2016/wordml/cid" xmlns:w16="http://schemas.microsoft.com/office/word/2018/wordml" xmlns:w16du="http://schemas.microsoft.com/office/word/2023/wordml/word16du" xmlns:w16sdtdh="http://schemas.microsoft.com/office/word/2020/wordml/sdtdatahash" xmlns:w16se="http://schemas.microsoft.com/office/word/2015/wordml/symex" xmlns:wpg="http://schemas.microsoft.com/office/word/2010/wordprocessingGroup" xmlns:wpi="http://schemas.microsoft.com/office/word/2010/wordprocessingInk" xmlns:wne="http://schemas.microsoft.com/office/word/2006/wordml" xmlns:wps="http://schemas.microsoft.com/office/word/2010/wordprocessingShape" mc:Ignorable="w14 w15 w16se w16cid w16 w16cex w16sdtdh w16du wp14">
   <w:endnote w:type="separator" w:id="-1">
     <w:p>
       <w:pPr>
@@ -10437,7 +12218,7 @@
 </file>
 
 <file path=word/footer1.xml><?xml version="1.0" encoding="utf-8"?>
-<w:ftr xmlns:wpc="http://schemas.microsoft.com/office/word/2010/wordprocessingCanvas" xmlns:cx="http://schemas.microsoft.com/office/drawing/2014/chartex" xmlns:cx1="http://schemas.microsoft.com/office/drawing/2015/9/8/chartex" xmlns:cx2="http://schemas.microsoft.com/office/drawing/2015/10/21/chartex" xmlns:cx3="http://schemas.microsoft.com/office/drawing/2016/5/9/chartex" xmlns:cx4="http://schemas.microsoft.com/office/drawing/2016/5/10/chartex" xmlns:cx5="http://schemas.microsoft.com/office/drawing/2016/5/11/chartex" xmlns:cx6="http://schemas.microsoft.com/office/drawing/2016/5/12/chartex" xmlns:cx7="http://schemas.microsoft.com/office/drawing/2016/5/13/chartex" xmlns:cx8="http://schemas.microsoft.com/office/drawing/2016/5/14/chartex" xmlns:mc="http://schemas.openxmlformats.org/markup-compatibility/2006" xmlns:aink="http://schemas.microsoft.com/office/drawing/2016/ink" xmlns:am3d="http://schemas.microsoft.com/office/drawing/2017/model3d" xmlns:o="urn:schemas-microsoft-com:office:office" xmlns:r="http://schemas.openxmlformats.org/officeDocument/2006/relationships" xmlns:m="http://schemas.openxmlformats.org/officeDocument/2006/math" xmlns:v="urn:schemas-microsoft-com:vml" xmlns:wp14="http://schemas.microsoft.com/office/word/2010/wordprocessingDrawing" xmlns:wp="http://schemas.openxmlformats.org/drawingml/2006/wordprocessingDrawing" xmlns:w10="urn:schemas-microsoft-com:office:word" xmlns:w="http://schemas.openxmlformats.org/wordprocessingml/2006/main" xmlns:w14="http://schemas.microsoft.com/office/word/2010/wordml" xmlns:w15="http://schemas.microsoft.com/office/word/2012/wordml" xmlns:w16cex="http://schemas.microsoft.com/office/word/2018/wordml/cex" xmlns:w16cid="http://schemas.microsoft.com/office/word/2016/wordml/cid" xmlns:w16="http://schemas.microsoft.com/office/word/2018/wordml" xmlns:w16sdtdh="http://schemas.microsoft.com/office/word/2020/wordml/sdtdatahash" xmlns:w16se="http://schemas.microsoft.com/office/word/2015/wordml/symex" xmlns:wpg="http://schemas.microsoft.com/office/word/2010/wordprocessingGroup" xmlns:wpi="http://schemas.microsoft.com/office/word/2010/wordprocessingInk" xmlns:wne="http://schemas.microsoft.com/office/word/2006/wordml" xmlns:wps="http://schemas.microsoft.com/office/word/2010/wordprocessingShape" mc:Ignorable="w14 w15 w16se w16cid w16 w16cex w16sdtdh wp14">
+<w:ftr xmlns:wpc="http://schemas.microsoft.com/office/word/2010/wordprocessingCanvas" xmlns:cx="http://schemas.microsoft.com/office/drawing/2014/chartex" xmlns:cx1="http://schemas.microsoft.com/office/drawing/2015/9/8/chartex" xmlns:cx2="http://schemas.microsoft.com/office/drawing/2015/10/21/chartex" xmlns:cx3="http://schemas.microsoft.com/office/drawing/2016/5/9/chartex" xmlns:cx4="http://schemas.microsoft.com/office/drawing/2016/5/10/chartex" xmlns:cx5="http://schemas.microsoft.com/office/drawing/2016/5/11/chartex" xmlns:cx6="http://schemas.microsoft.com/office/drawing/2016/5/12/chartex" xmlns:cx7="http://schemas.microsoft.com/office/drawing/2016/5/13/chartex" xmlns:cx8="http://schemas.microsoft.com/office/drawing/2016/5/14/chartex" xmlns:mc="http://schemas.openxmlformats.org/markup-compatibility/2006" xmlns:aink="http://schemas.microsoft.com/office/drawing/2016/ink" xmlns:am3d="http://schemas.microsoft.com/office/drawing/2017/model3d" xmlns:o="urn:schemas-microsoft-com:office:office" xmlns:oel="http://schemas.microsoft.com/office/2019/extlst" xmlns:r="http://schemas.openxmlformats.org/officeDocument/2006/relationships" xmlns:m="http://schemas.openxmlformats.org/officeDocument/2006/math" xmlns:v="urn:schemas-microsoft-com:vml" xmlns:wp14="http://schemas.microsoft.com/office/word/2010/wordprocessingDrawing" xmlns:wp="http://schemas.openxmlformats.org/drawingml/2006/wordprocessingDrawing" xmlns:w10="urn:schemas-microsoft-com:office:word" xmlns:w="http://schemas.openxmlformats.org/wordprocessingml/2006/main" xmlns:w14="http://schemas.microsoft.com/office/word/2010/wordml" xmlns:w15="http://schemas.microsoft.com/office/word/2012/wordml" xmlns:w16cex="http://schemas.microsoft.com/office/word/2018/wordml/cex" xmlns:w16cid="http://schemas.microsoft.com/office/word/2016/wordml/cid" xmlns:w16="http://schemas.microsoft.com/office/word/2018/wordml" xmlns:w16du="http://schemas.microsoft.com/office/word/2023/wordml/word16du" xmlns:w16sdtdh="http://schemas.microsoft.com/office/word/2020/wordml/sdtdatahash" xmlns:w16se="http://schemas.microsoft.com/office/word/2015/wordml/symex" xmlns:wpg="http://schemas.microsoft.com/office/word/2010/wordprocessingGroup" xmlns:wpi="http://schemas.microsoft.com/office/word/2010/wordprocessingInk" xmlns:wne="http://schemas.microsoft.com/office/word/2006/wordml" xmlns:wps="http://schemas.microsoft.com/office/word/2010/wordprocessingShape" mc:Ignorable="w14 w15 w16se w16cid w16 w16cex w16sdtdh w16du wp14">
   <w:sdt>
     <w:sdtPr>
       <w:id w:val="-338777579"/>
@@ -10446,7 +12227,6 @@
         <w:docPartUnique/>
       </w:docPartObj>
     </w:sdtPr>
-    <w:sdtEndPr/>
     <w:sdtContent>
       <w:p>
         <w:pPr>
@@ -10475,7 +12255,7 @@
 </file>
 
 <file path=word/footnotes.xml><?xml version="1.0" encoding="utf-8"?>
-<w:footnotes xmlns:wpc="http://schemas.microsoft.com/office/word/2010/wordprocessingCanvas" xmlns:cx="http://schemas.microsoft.com/office/drawing/2014/chartex" xmlns:cx1="http://schemas.microsoft.com/office/drawing/2015/9/8/chartex" xmlns:cx2="http://schemas.microsoft.com/office/drawing/2015/10/21/chartex" xmlns:cx3="http://schemas.microsoft.com/office/drawing/2016/5/9/chartex" xmlns:cx4="http://schemas.microsoft.com/office/drawing/2016/5/10/chartex" xmlns:cx5="http://schemas.microsoft.com/office/drawing/2016/5/11/chartex" xmlns:cx6="http://schemas.microsoft.com/office/drawing/2016/5/12/chartex" xmlns:cx7="http://schemas.microsoft.com/office/drawing/2016/5/13/chartex" xmlns:cx8="http://schemas.microsoft.com/office/drawing/2016/5/14/chartex" xmlns:mc="http://schemas.openxmlformats.org/markup-compatibility/2006" xmlns:aink="http://schemas.microsoft.com/office/drawing/2016/ink" xmlns:am3d="http://schemas.microsoft.com/office/drawing/2017/model3d" xmlns:o="urn:schemas-microsoft-com:office:office" xmlns:r="http://schemas.openxmlformats.org/officeDocument/2006/relationships" xmlns:m="http://schemas.openxmlformats.org/officeDocument/2006/math" xmlns:v="urn:schemas-microsoft-com:vml" xmlns:wp14="http://schemas.microsoft.com/office/word/2010/wordprocessingDrawing" xmlns:wp="http://schemas.openxmlformats.org/drawingml/2006/wordprocessingDrawing" xmlns:w10="urn:schemas-microsoft-com:office:word" xmlns:w="http://schemas.openxmlformats.org/wordprocessingml/2006/main" xmlns:w14="http://schemas.microsoft.com/office/word/2010/wordml" xmlns:w15="http://schemas.microsoft.com/office/word/2012/wordml" xmlns:w16cex="http://schemas.microsoft.com/office/word/2018/wordml/cex" xmlns:w16cid="http://schemas.microsoft.com/office/word/2016/wordml/cid" xmlns:w16="http://schemas.microsoft.com/office/word/2018/wordml" xmlns:w16sdtdh="http://schemas.microsoft.com/office/word/2020/wordml/sdtdatahash" xmlns:w16se="http://schemas.microsoft.com/office/word/2015/wordml/symex" xmlns:wpg="http://schemas.microsoft.com/office/word/2010/wordprocessingGroup" xmlns:wpi="http://schemas.microsoft.com/office/word/2010/wordprocessingInk" xmlns:wne="http://schemas.microsoft.com/office/word/2006/wordml" xmlns:wps="http://schemas.microsoft.com/office/word/2010/wordprocessingShape" mc:Ignorable="w14 w15 w16se w16cid w16 w16cex w16sdtdh wp14">
+<w:footnotes xmlns:wpc="http://schemas.microsoft.com/office/word/2010/wordprocessingCanvas" xmlns:cx="http://schemas.microsoft.com/office/drawing/2014/chartex" xmlns:cx1="http://schemas.microsoft.com/office/drawing/2015/9/8/chartex" xmlns:cx2="http://schemas.microsoft.com/office/drawing/2015/10/21/chartex" xmlns:cx3="http://schemas.microsoft.com/office/drawing/2016/5/9/chartex" xmlns:cx4="http://schemas.microsoft.com/office/drawing/2016/5/10/chartex" xmlns:cx5="http://schemas.microsoft.com/office/drawing/2016/5/11/chartex" xmlns:cx6="http://schemas.microsoft.com/office/drawing/2016/5/12/chartex" xmlns:cx7="http://schemas.microsoft.com/office/drawing/2016/5/13/chartex" xmlns:cx8="http://schemas.microsoft.com/office/drawing/2016/5/14/chartex" xmlns:mc="http://schemas.openxmlformats.org/markup-compatibility/2006" xmlns:aink="http://schemas.microsoft.com/office/drawing/2016/ink" xmlns:am3d="http://schemas.microsoft.com/office/drawing/2017/model3d" xmlns:o="urn:schemas-microsoft-com:office:office" xmlns:oel="http://schemas.microsoft.com/office/2019/extlst" xmlns:r="http://schemas.openxmlformats.org/officeDocument/2006/relationships" xmlns:m="http://schemas.openxmlformats.org/officeDocument/2006/math" xmlns:v="urn:schemas-microsoft-com:vml" xmlns:wp14="http://schemas.microsoft.com/office/word/2010/wordprocessingDrawing" xmlns:wp="http://schemas.openxmlformats.org/drawingml/2006/wordprocessingDrawing" xmlns:w10="urn:schemas-microsoft-com:office:word" xmlns:w="http://schemas.openxmlformats.org/wordprocessingml/2006/main" xmlns:w14="http://schemas.microsoft.com/office/word/2010/wordml" xmlns:w15="http://schemas.microsoft.com/office/word/2012/wordml" xmlns:w16cex="http://schemas.microsoft.com/office/word/2018/wordml/cex" xmlns:w16cid="http://schemas.microsoft.com/office/word/2016/wordml/cid" xmlns:w16="http://schemas.microsoft.com/office/word/2018/wordml" xmlns:w16du="http://schemas.microsoft.com/office/word/2023/wordml/word16du" xmlns:w16sdtdh="http://schemas.microsoft.com/office/word/2020/wordml/sdtdatahash" xmlns:w16se="http://schemas.microsoft.com/office/word/2015/wordml/symex" xmlns:wpg="http://schemas.microsoft.com/office/word/2010/wordprocessingGroup" xmlns:wpi="http://schemas.microsoft.com/office/word/2010/wordprocessingInk" xmlns:wne="http://schemas.microsoft.com/office/word/2006/wordml" xmlns:wps="http://schemas.microsoft.com/office/word/2010/wordprocessingShape" mc:Ignorable="w14 w15 w16se w16cid w16 w16cex w16sdtdh w16du wp14">
   <w:footnote w:type="separator" w:id="-1">
     <w:p>
       <w:pPr>
@@ -10500,8 +12280,157 @@
 </file>
 
 <file path=word/numbering.xml><?xml version="1.0" encoding="utf-8"?>
-<w:numbering xmlns:wpc="http://schemas.microsoft.com/office/word/2010/wordprocessingCanvas" xmlns:cx="http://schemas.microsoft.com/office/drawing/2014/chartex" xmlns:cx1="http://schemas.microsoft.com/office/drawing/2015/9/8/chartex" xmlns:cx2="http://schemas.microsoft.com/office/drawing/2015/10/21/chartex" xmlns:cx3="http://schemas.microsoft.com/office/drawing/2016/5/9/chartex" xmlns:cx4="http://schemas.microsoft.com/office/drawing/2016/5/10/chartex" xmlns:cx5="http://schemas.microsoft.com/office/drawing/2016/5/11/chartex" xmlns:cx6="http://schemas.microsoft.com/office/drawing/2016/5/12/chartex" xmlns:cx7="http://schemas.microsoft.com/office/drawing/2016/5/13/chartex" xmlns:cx8="http://schemas.microsoft.com/office/drawing/2016/5/14/chartex" xmlns:mc="http://schemas.openxmlformats.org/markup-compatibility/2006" xmlns:aink="http://schemas.microsoft.com/office/drawing/2016/ink" xmlns:am3d="http://schemas.microsoft.com/office/drawing/2017/model3d" xmlns:o="urn:schemas-microsoft-com:office:office" xmlns:r="http://schemas.openxmlformats.org/officeDocument/2006/relationships" xmlns:m="http://schemas.openxmlformats.org/officeDocument/2006/math" xmlns:v="urn:schemas-microsoft-com:vml" xmlns:wp14="http://schemas.microsoft.com/office/word/2010/wordprocessingDrawing" xmlns:wp="http://schemas.openxmlformats.org/drawingml/2006/wordprocessingDrawing" xmlns:w10="urn:schemas-microsoft-com:office:word" xmlns:w="http://schemas.openxmlformats.org/wordprocessingml/2006/main" xmlns:w14="http://schemas.microsoft.com/office/word/2010/wordml" xmlns:w15="http://schemas.microsoft.com/office/word/2012/wordml" xmlns:w16cex="http://schemas.microsoft.com/office/word/2018/wordml/cex" xmlns:w16cid="http://schemas.microsoft.com/office/word/2016/wordml/cid" xmlns:w16="http://schemas.microsoft.com/office/word/2018/wordml" xmlns:w16sdtdh="http://schemas.microsoft.com/office/word/2020/wordml/sdtdatahash" xmlns:w16se="http://schemas.microsoft.com/office/word/2015/wordml/symex" xmlns:wpg="http://schemas.microsoft.com/office/word/2010/wordprocessingGroup" xmlns:wpi="http://schemas.microsoft.com/office/word/2010/wordprocessingInk" xmlns:wne="http://schemas.microsoft.com/office/word/2006/wordml" xmlns:wps="http://schemas.microsoft.com/office/word/2010/wordprocessingShape" mc:Ignorable="w14 w15 w16se w16cid w16 w16cex w16sdtdh wp14">
+<w:numbering xmlns:wpc="http://schemas.microsoft.com/office/word/2010/wordprocessingCanvas" xmlns:cx="http://schemas.microsoft.com/office/drawing/2014/chartex" xmlns:cx1="http://schemas.microsoft.com/office/drawing/2015/9/8/chartex" xmlns:cx2="http://schemas.microsoft.com/office/drawing/2015/10/21/chartex" xmlns:cx3="http://schemas.microsoft.com/office/drawing/2016/5/9/chartex" xmlns:cx4="http://schemas.microsoft.com/office/drawing/2016/5/10/chartex" xmlns:cx5="http://schemas.microsoft.com/office/drawing/2016/5/11/chartex" xmlns:cx6="http://schemas.microsoft.com/office/drawing/2016/5/12/chartex" xmlns:cx7="http://schemas.microsoft.com/office/drawing/2016/5/13/chartex" xmlns:cx8="http://schemas.microsoft.com/office/drawing/2016/5/14/chartex" xmlns:mc="http://schemas.openxmlformats.org/markup-compatibility/2006" xmlns:aink="http://schemas.microsoft.com/office/drawing/2016/ink" xmlns:am3d="http://schemas.microsoft.com/office/drawing/2017/model3d" xmlns:o="urn:schemas-microsoft-com:office:office" xmlns:oel="http://schemas.microsoft.com/office/2019/extlst" xmlns:r="http://schemas.openxmlformats.org/officeDocument/2006/relationships" xmlns:m="http://schemas.openxmlformats.org/officeDocument/2006/math" xmlns:v="urn:schemas-microsoft-com:vml" xmlns:wp14="http://schemas.microsoft.com/office/word/2010/wordprocessingDrawing" xmlns:wp="http://schemas.openxmlformats.org/drawingml/2006/wordprocessingDrawing" xmlns:w10="urn:schemas-microsoft-com:office:word" xmlns:w="http://schemas.openxmlformats.org/wordprocessingml/2006/main" xmlns:w14="http://schemas.microsoft.com/office/word/2010/wordml" xmlns:w15="http://schemas.microsoft.com/office/word/2012/wordml" xmlns:w16cex="http://schemas.microsoft.com/office/word/2018/wordml/cex" xmlns:w16cid="http://schemas.microsoft.com/office/word/2016/wordml/cid" xmlns:w16="http://schemas.microsoft.com/office/word/2018/wordml" xmlns:w16du="http://schemas.microsoft.com/office/word/2023/wordml/word16du" xmlns:w16sdtdh="http://schemas.microsoft.com/office/word/2020/wordml/sdtdatahash" xmlns:w16se="http://schemas.microsoft.com/office/word/2015/wordml/symex" xmlns:wpg="http://schemas.microsoft.com/office/word/2010/wordprocessingGroup" xmlns:wpi="http://schemas.microsoft.com/office/word/2010/wordprocessingInk" xmlns:wne="http://schemas.microsoft.com/office/word/2006/wordml" xmlns:wps="http://schemas.microsoft.com/office/word/2010/wordprocessingShape" mc:Ignorable="w14 w15 w16se w16cid w16 w16cex w16sdtdh w16du wp14">
   <w:abstractNum w:abstractNumId="0" w15:restartNumberingAfterBreak="0">
+    <w:nsid w:val="05C75309"/>
+    <w:multiLevelType w:val="multilevel"/>
+    <w:tmpl w:val="A0D81494"/>
+    <w:lvl w:ilvl="0">
+      <w:start w:val="1"/>
+      <w:numFmt w:val="bullet"/>
+      <w:lvlText w:val=""/>
+      <w:lvlJc w:val="left"/>
+      <w:pPr>
+        <w:tabs>
+          <w:tab w:val="num" w:pos="720"/>
+        </w:tabs>
+        <w:ind w:left="720" w:hanging="360"/>
+      </w:pPr>
+      <w:rPr>
+        <w:rFonts w:ascii="Symbol" w:hAnsi="Symbol" w:hint="default"/>
+        <w:sz w:val="20"/>
+      </w:rPr>
+    </w:lvl>
+    <w:lvl w:ilvl="1" w:tentative="1">
+      <w:start w:val="1"/>
+      <w:numFmt w:val="bullet"/>
+      <w:lvlText w:val="o"/>
+      <w:lvlJc w:val="left"/>
+      <w:pPr>
+        <w:tabs>
+          <w:tab w:val="num" w:pos="1440"/>
+        </w:tabs>
+        <w:ind w:left="1440" w:hanging="360"/>
+      </w:pPr>
+      <w:rPr>
+        <w:rFonts w:ascii="Courier New" w:hAnsi="Courier New" w:hint="default"/>
+        <w:sz w:val="20"/>
+      </w:rPr>
+    </w:lvl>
+    <w:lvl w:ilvl="2" w:tentative="1">
+      <w:start w:val="1"/>
+      <w:numFmt w:val="bullet"/>
+      <w:lvlText w:val=""/>
+      <w:lvlJc w:val="left"/>
+      <w:pPr>
+        <w:tabs>
+          <w:tab w:val="num" w:pos="2160"/>
+        </w:tabs>
+        <w:ind w:left="2160" w:hanging="360"/>
+      </w:pPr>
+      <w:rPr>
+        <w:rFonts w:ascii="Wingdings" w:hAnsi="Wingdings" w:hint="default"/>
+        <w:sz w:val="20"/>
+      </w:rPr>
+    </w:lvl>
+    <w:lvl w:ilvl="3" w:tentative="1">
+      <w:start w:val="1"/>
+      <w:numFmt w:val="bullet"/>
+      <w:lvlText w:val=""/>
+      <w:lvlJc w:val="left"/>
+      <w:pPr>
+        <w:tabs>
+          <w:tab w:val="num" w:pos="2880"/>
+        </w:tabs>
+        <w:ind w:left="2880" w:hanging="360"/>
+      </w:pPr>
+      <w:rPr>
+        <w:rFonts w:ascii="Wingdings" w:hAnsi="Wingdings" w:hint="default"/>
+        <w:sz w:val="20"/>
+      </w:rPr>
+    </w:lvl>
+    <w:lvl w:ilvl="4" w:tentative="1">
+      <w:start w:val="1"/>
+      <w:numFmt w:val="bullet"/>
+      <w:lvlText w:val=""/>
+      <w:lvlJc w:val="left"/>
+      <w:pPr>
+        <w:tabs>
+          <w:tab w:val="num" w:pos="3600"/>
+        </w:tabs>
+        <w:ind w:left="3600" w:hanging="360"/>
+      </w:pPr>
+      <w:rPr>
+        <w:rFonts w:ascii="Wingdings" w:hAnsi="Wingdings" w:hint="default"/>
+        <w:sz w:val="20"/>
+      </w:rPr>
+    </w:lvl>
+    <w:lvl w:ilvl="5" w:tentative="1">
+      <w:start w:val="1"/>
+      <w:numFmt w:val="bullet"/>
+      <w:lvlText w:val=""/>
+      <w:lvlJc w:val="left"/>
+      <w:pPr>
+        <w:tabs>
+          <w:tab w:val="num" w:pos="4320"/>
+        </w:tabs>
+        <w:ind w:left="4320" w:hanging="360"/>
+      </w:pPr>
+      <w:rPr>
+        <w:rFonts w:ascii="Wingdings" w:hAnsi="Wingdings" w:hint="default"/>
+        <w:sz w:val="20"/>
+      </w:rPr>
+    </w:lvl>
+    <w:lvl w:ilvl="6" w:tentative="1">
+      <w:start w:val="1"/>
+      <w:numFmt w:val="bullet"/>
+      <w:lvlText w:val=""/>
+      <w:lvlJc w:val="left"/>
+      <w:pPr>
+        <w:tabs>
+          <w:tab w:val="num" w:pos="5040"/>
+        </w:tabs>
+        <w:ind w:left="5040" w:hanging="360"/>
+      </w:pPr>
+      <w:rPr>
+        <w:rFonts w:ascii="Wingdings" w:hAnsi="Wingdings" w:hint="default"/>
+        <w:sz w:val="20"/>
+      </w:rPr>
+    </w:lvl>
+    <w:lvl w:ilvl="7" w:tentative="1">
+      <w:start w:val="1"/>
+      <w:numFmt w:val="bullet"/>
+      <w:lvlText w:val=""/>
+      <w:lvlJc w:val="left"/>
+      <w:pPr>
+        <w:tabs>
+          <w:tab w:val="num" w:pos="5760"/>
+        </w:tabs>
+        <w:ind w:left="5760" w:hanging="360"/>
+      </w:pPr>
+      <w:rPr>
+        <w:rFonts w:ascii="Wingdings" w:hAnsi="Wingdings" w:hint="default"/>
+        <w:sz w:val="20"/>
+      </w:rPr>
+    </w:lvl>
+    <w:lvl w:ilvl="8" w:tentative="1">
+      <w:start w:val="1"/>
+      <w:numFmt w:val="bullet"/>
+      <w:lvlText w:val=""/>
+      <w:lvlJc w:val="left"/>
+      <w:pPr>
+        <w:tabs>
+          <w:tab w:val="num" w:pos="6480"/>
+        </w:tabs>
+        <w:ind w:left="6480" w:hanging="360"/>
+      </w:pPr>
+      <w:rPr>
+        <w:rFonts w:ascii="Wingdings" w:hAnsi="Wingdings" w:hint="default"/>
+        <w:sz w:val="20"/>
+      </w:rPr>
+    </w:lvl>
+  </w:abstractNum>
+  <w:abstractNum w:abstractNumId="1" w15:restartNumberingAfterBreak="0">
     <w:nsid w:val="0E3C4809"/>
     <w:multiLevelType w:val="multilevel"/>
     <w:tmpl w:val="83E6A0DE"/>
@@ -10650,7 +12579,7 @@
       </w:rPr>
     </w:lvl>
   </w:abstractNum>
-  <w:abstractNum w:abstractNumId="1" w15:restartNumberingAfterBreak="0">
+  <w:abstractNum w:abstractNumId="2" w15:restartNumberingAfterBreak="0">
     <w:nsid w:val="0EE9206B"/>
     <w:multiLevelType w:val="hybridMultilevel"/>
     <w:tmpl w:val="5248F10E"/>
@@ -10763,7 +12692,7 @@
       </w:rPr>
     </w:lvl>
   </w:abstractNum>
-  <w:abstractNum w:abstractNumId="2" w15:restartNumberingAfterBreak="0">
+  <w:abstractNum w:abstractNumId="3" w15:restartNumberingAfterBreak="0">
     <w:nsid w:val="0EEC1542"/>
     <w:multiLevelType w:val="hybridMultilevel"/>
     <w:tmpl w:val="537E87DA"/>
@@ -10876,7 +12805,7 @@
       </w:rPr>
     </w:lvl>
   </w:abstractNum>
-  <w:abstractNum w:abstractNumId="3" w15:restartNumberingAfterBreak="0">
+  <w:abstractNum w:abstractNumId="4" w15:restartNumberingAfterBreak="0">
     <w:nsid w:val="17DE4415"/>
     <w:multiLevelType w:val="multilevel"/>
     <w:tmpl w:val="50729174"/>
@@ -11025,7 +12954,7 @@
       </w:rPr>
     </w:lvl>
   </w:abstractNum>
-  <w:abstractNum w:abstractNumId="4" w15:restartNumberingAfterBreak="0">
+  <w:abstractNum w:abstractNumId="5" w15:restartNumberingAfterBreak="0">
     <w:nsid w:val="18CF68BA"/>
     <w:multiLevelType w:val="multilevel"/>
     <w:tmpl w:val="036A31A0"/>
@@ -11174,7 +13103,7 @@
       </w:rPr>
     </w:lvl>
   </w:abstractNum>
-  <w:abstractNum w:abstractNumId="5" w15:restartNumberingAfterBreak="0">
+  <w:abstractNum w:abstractNumId="6" w15:restartNumberingAfterBreak="0">
     <w:nsid w:val="1E851814"/>
     <w:multiLevelType w:val="hybridMultilevel"/>
     <w:tmpl w:val="F8BA894C"/>
@@ -11263,7 +13192,7 @@
       </w:pPr>
     </w:lvl>
   </w:abstractNum>
-  <w:abstractNum w:abstractNumId="6" w15:restartNumberingAfterBreak="0">
+  <w:abstractNum w:abstractNumId="7" w15:restartNumberingAfterBreak="0">
     <w:nsid w:val="1FE97146"/>
     <w:multiLevelType w:val="multilevel"/>
     <w:tmpl w:val="B3E6139E"/>
@@ -11412,7 +13341,7 @@
       </w:rPr>
     </w:lvl>
   </w:abstractNum>
-  <w:abstractNum w:abstractNumId="7" w15:restartNumberingAfterBreak="0">
+  <w:abstractNum w:abstractNumId="8" w15:restartNumberingAfterBreak="0">
     <w:nsid w:val="31BC4109"/>
     <w:multiLevelType w:val="multilevel"/>
     <w:tmpl w:val="BD7CE53A"/>
@@ -11557,7 +13486,7 @@
       </w:rPr>
     </w:lvl>
   </w:abstractNum>
-  <w:abstractNum w:abstractNumId="8" w15:restartNumberingAfterBreak="0">
+  <w:abstractNum w:abstractNumId="9" w15:restartNumberingAfterBreak="0">
     <w:nsid w:val="3EE340CD"/>
     <w:multiLevelType w:val="hybridMultilevel"/>
     <w:tmpl w:val="6D8AB2EA"/>
@@ -11670,7 +13599,7 @@
       </w:rPr>
     </w:lvl>
   </w:abstractNum>
-  <w:abstractNum w:abstractNumId="9" w15:restartNumberingAfterBreak="0">
+  <w:abstractNum w:abstractNumId="10" w15:restartNumberingAfterBreak="0">
     <w:nsid w:val="3F902C24"/>
     <w:multiLevelType w:val="multilevel"/>
     <w:tmpl w:val="3C620706"/>
@@ -11783,7 +13712,156 @@
       </w:pPr>
     </w:lvl>
   </w:abstractNum>
-  <w:abstractNum w:abstractNumId="10" w15:restartNumberingAfterBreak="0">
+  <w:abstractNum w:abstractNumId="11" w15:restartNumberingAfterBreak="0">
+    <w:nsid w:val="42903D6F"/>
+    <w:multiLevelType w:val="multilevel"/>
+    <w:tmpl w:val="2DE03E52"/>
+    <w:lvl w:ilvl="0">
+      <w:start w:val="1"/>
+      <w:numFmt w:val="bullet"/>
+      <w:lvlText w:val=""/>
+      <w:lvlJc w:val="left"/>
+      <w:pPr>
+        <w:tabs>
+          <w:tab w:val="num" w:pos="720"/>
+        </w:tabs>
+        <w:ind w:left="720" w:hanging="360"/>
+      </w:pPr>
+      <w:rPr>
+        <w:rFonts w:ascii="Symbol" w:hAnsi="Symbol" w:hint="default"/>
+        <w:sz w:val="20"/>
+      </w:rPr>
+    </w:lvl>
+    <w:lvl w:ilvl="1" w:tentative="1">
+      <w:start w:val="1"/>
+      <w:numFmt w:val="bullet"/>
+      <w:lvlText w:val="o"/>
+      <w:lvlJc w:val="left"/>
+      <w:pPr>
+        <w:tabs>
+          <w:tab w:val="num" w:pos="1440"/>
+        </w:tabs>
+        <w:ind w:left="1440" w:hanging="360"/>
+      </w:pPr>
+      <w:rPr>
+        <w:rFonts w:ascii="Courier New" w:hAnsi="Courier New" w:hint="default"/>
+        <w:sz w:val="20"/>
+      </w:rPr>
+    </w:lvl>
+    <w:lvl w:ilvl="2" w:tentative="1">
+      <w:start w:val="1"/>
+      <w:numFmt w:val="bullet"/>
+      <w:lvlText w:val=""/>
+      <w:lvlJc w:val="left"/>
+      <w:pPr>
+        <w:tabs>
+          <w:tab w:val="num" w:pos="2160"/>
+        </w:tabs>
+        <w:ind w:left="2160" w:hanging="360"/>
+      </w:pPr>
+      <w:rPr>
+        <w:rFonts w:ascii="Wingdings" w:hAnsi="Wingdings" w:hint="default"/>
+        <w:sz w:val="20"/>
+      </w:rPr>
+    </w:lvl>
+    <w:lvl w:ilvl="3" w:tentative="1">
+      <w:start w:val="1"/>
+      <w:numFmt w:val="bullet"/>
+      <w:lvlText w:val=""/>
+      <w:lvlJc w:val="left"/>
+      <w:pPr>
+        <w:tabs>
+          <w:tab w:val="num" w:pos="2880"/>
+        </w:tabs>
+        <w:ind w:left="2880" w:hanging="360"/>
+      </w:pPr>
+      <w:rPr>
+        <w:rFonts w:ascii="Wingdings" w:hAnsi="Wingdings" w:hint="default"/>
+        <w:sz w:val="20"/>
+      </w:rPr>
+    </w:lvl>
+    <w:lvl w:ilvl="4" w:tentative="1">
+      <w:start w:val="1"/>
+      <w:numFmt w:val="bullet"/>
+      <w:lvlText w:val=""/>
+      <w:lvlJc w:val="left"/>
+      <w:pPr>
+        <w:tabs>
+          <w:tab w:val="num" w:pos="3600"/>
+        </w:tabs>
+        <w:ind w:left="3600" w:hanging="360"/>
+      </w:pPr>
+      <w:rPr>
+        <w:rFonts w:ascii="Wingdings" w:hAnsi="Wingdings" w:hint="default"/>
+        <w:sz w:val="20"/>
+      </w:rPr>
+    </w:lvl>
+    <w:lvl w:ilvl="5" w:tentative="1">
+      <w:start w:val="1"/>
+      <w:numFmt w:val="bullet"/>
+      <w:lvlText w:val=""/>
+      <w:lvlJc w:val="left"/>
+      <w:pPr>
+        <w:tabs>
+          <w:tab w:val="num" w:pos="4320"/>
+        </w:tabs>
+        <w:ind w:left="4320" w:hanging="360"/>
+      </w:pPr>
+      <w:rPr>
+        <w:rFonts w:ascii="Wingdings" w:hAnsi="Wingdings" w:hint="default"/>
+        <w:sz w:val="20"/>
+      </w:rPr>
+    </w:lvl>
+    <w:lvl w:ilvl="6" w:tentative="1">
+      <w:start w:val="1"/>
+      <w:numFmt w:val="bullet"/>
+      <w:lvlText w:val=""/>
+      <w:lvlJc w:val="left"/>
+      <w:pPr>
+        <w:tabs>
+          <w:tab w:val="num" w:pos="5040"/>
+        </w:tabs>
+        <w:ind w:left="5040" w:hanging="360"/>
+      </w:pPr>
+      <w:rPr>
+        <w:rFonts w:ascii="Wingdings" w:hAnsi="Wingdings" w:hint="default"/>
+        <w:sz w:val="20"/>
+      </w:rPr>
+    </w:lvl>
+    <w:lvl w:ilvl="7" w:tentative="1">
+      <w:start w:val="1"/>
+      <w:numFmt w:val="bullet"/>
+      <w:lvlText w:val=""/>
+      <w:lvlJc w:val="left"/>
+      <w:pPr>
+        <w:tabs>
+          <w:tab w:val="num" w:pos="5760"/>
+        </w:tabs>
+        <w:ind w:left="5760" w:hanging="360"/>
+      </w:pPr>
+      <w:rPr>
+        <w:rFonts w:ascii="Wingdings" w:hAnsi="Wingdings" w:hint="default"/>
+        <w:sz w:val="20"/>
+      </w:rPr>
+    </w:lvl>
+    <w:lvl w:ilvl="8" w:tentative="1">
+      <w:start w:val="1"/>
+      <w:numFmt w:val="bullet"/>
+      <w:lvlText w:val=""/>
+      <w:lvlJc w:val="left"/>
+      <w:pPr>
+        <w:tabs>
+          <w:tab w:val="num" w:pos="6480"/>
+        </w:tabs>
+        <w:ind w:left="6480" w:hanging="360"/>
+      </w:pPr>
+      <w:rPr>
+        <w:rFonts w:ascii="Wingdings" w:hAnsi="Wingdings" w:hint="default"/>
+        <w:sz w:val="20"/>
+      </w:rPr>
+    </w:lvl>
+  </w:abstractNum>
+  <w:abstractNum w:abstractNumId="12" w15:restartNumberingAfterBreak="0">
     <w:nsid w:val="4339371C"/>
     <w:multiLevelType w:val="hybridMultilevel"/>
     <w:tmpl w:val="93128BA8"/>
@@ -11872,7 +13950,7 @@
       </w:pPr>
     </w:lvl>
   </w:abstractNum>
-  <w:abstractNum w:abstractNumId="11" w15:restartNumberingAfterBreak="0">
+  <w:abstractNum w:abstractNumId="13" w15:restartNumberingAfterBreak="0">
     <w:nsid w:val="43DB7463"/>
     <w:multiLevelType w:val="multilevel"/>
     <w:tmpl w:val="8FB6C174"/>
@@ -12021,7 +14099,305 @@
       </w:rPr>
     </w:lvl>
   </w:abstractNum>
-  <w:abstractNum w:abstractNumId="12" w15:restartNumberingAfterBreak="0">
+  <w:abstractNum w:abstractNumId="14" w15:restartNumberingAfterBreak="0">
+    <w:nsid w:val="44FB1FF3"/>
+    <w:multiLevelType w:val="multilevel"/>
+    <w:tmpl w:val="E95E4AA4"/>
+    <w:lvl w:ilvl="0">
+      <w:start w:val="1"/>
+      <w:numFmt w:val="bullet"/>
+      <w:lvlText w:val=""/>
+      <w:lvlJc w:val="left"/>
+      <w:pPr>
+        <w:tabs>
+          <w:tab w:val="num" w:pos="720"/>
+        </w:tabs>
+        <w:ind w:left="720" w:hanging="360"/>
+      </w:pPr>
+      <w:rPr>
+        <w:rFonts w:ascii="Symbol" w:hAnsi="Symbol" w:hint="default"/>
+        <w:sz w:val="20"/>
+      </w:rPr>
+    </w:lvl>
+    <w:lvl w:ilvl="1" w:tentative="1">
+      <w:start w:val="1"/>
+      <w:numFmt w:val="bullet"/>
+      <w:lvlText w:val="o"/>
+      <w:lvlJc w:val="left"/>
+      <w:pPr>
+        <w:tabs>
+          <w:tab w:val="num" w:pos="1440"/>
+        </w:tabs>
+        <w:ind w:left="1440" w:hanging="360"/>
+      </w:pPr>
+      <w:rPr>
+        <w:rFonts w:ascii="Courier New" w:hAnsi="Courier New" w:hint="default"/>
+        <w:sz w:val="20"/>
+      </w:rPr>
+    </w:lvl>
+    <w:lvl w:ilvl="2" w:tentative="1">
+      <w:start w:val="1"/>
+      <w:numFmt w:val="bullet"/>
+      <w:lvlText w:val=""/>
+      <w:lvlJc w:val="left"/>
+      <w:pPr>
+        <w:tabs>
+          <w:tab w:val="num" w:pos="2160"/>
+        </w:tabs>
+        <w:ind w:left="2160" w:hanging="360"/>
+      </w:pPr>
+      <w:rPr>
+        <w:rFonts w:ascii="Wingdings" w:hAnsi="Wingdings" w:hint="default"/>
+        <w:sz w:val="20"/>
+      </w:rPr>
+    </w:lvl>
+    <w:lvl w:ilvl="3" w:tentative="1">
+      <w:start w:val="1"/>
+      <w:numFmt w:val="bullet"/>
+      <w:lvlText w:val=""/>
+      <w:lvlJc w:val="left"/>
+      <w:pPr>
+        <w:tabs>
+          <w:tab w:val="num" w:pos="2880"/>
+        </w:tabs>
+        <w:ind w:left="2880" w:hanging="360"/>
+      </w:pPr>
+      <w:rPr>
+        <w:rFonts w:ascii="Wingdings" w:hAnsi="Wingdings" w:hint="default"/>
+        <w:sz w:val="20"/>
+      </w:rPr>
+    </w:lvl>
+    <w:lvl w:ilvl="4" w:tentative="1">
+      <w:start w:val="1"/>
+      <w:numFmt w:val="bullet"/>
+      <w:lvlText w:val=""/>
+      <w:lvlJc w:val="left"/>
+      <w:pPr>
+        <w:tabs>
+          <w:tab w:val="num" w:pos="3600"/>
+        </w:tabs>
+        <w:ind w:left="3600" w:hanging="360"/>
+      </w:pPr>
+      <w:rPr>
+        <w:rFonts w:ascii="Wingdings" w:hAnsi="Wingdings" w:hint="default"/>
+        <w:sz w:val="20"/>
+      </w:rPr>
+    </w:lvl>
+    <w:lvl w:ilvl="5" w:tentative="1">
+      <w:start w:val="1"/>
+      <w:numFmt w:val="bullet"/>
+      <w:lvlText w:val=""/>
+      <w:lvlJc w:val="left"/>
+      <w:pPr>
+        <w:tabs>
+          <w:tab w:val="num" w:pos="4320"/>
+        </w:tabs>
+        <w:ind w:left="4320" w:hanging="360"/>
+      </w:pPr>
+      <w:rPr>
+        <w:rFonts w:ascii="Wingdings" w:hAnsi="Wingdings" w:hint="default"/>
+        <w:sz w:val="20"/>
+      </w:rPr>
+    </w:lvl>
+    <w:lvl w:ilvl="6" w:tentative="1">
+      <w:start w:val="1"/>
+      <w:numFmt w:val="bullet"/>
+      <w:lvlText w:val=""/>
+      <w:lvlJc w:val="left"/>
+      <w:pPr>
+        <w:tabs>
+          <w:tab w:val="num" w:pos="5040"/>
+        </w:tabs>
+        <w:ind w:left="5040" w:hanging="360"/>
+      </w:pPr>
+      <w:rPr>
+        <w:rFonts w:ascii="Wingdings" w:hAnsi="Wingdings" w:hint="default"/>
+        <w:sz w:val="20"/>
+      </w:rPr>
+    </w:lvl>
+    <w:lvl w:ilvl="7" w:tentative="1">
+      <w:start w:val="1"/>
+      <w:numFmt w:val="bullet"/>
+      <w:lvlText w:val=""/>
+      <w:lvlJc w:val="left"/>
+      <w:pPr>
+        <w:tabs>
+          <w:tab w:val="num" w:pos="5760"/>
+        </w:tabs>
+        <w:ind w:left="5760" w:hanging="360"/>
+      </w:pPr>
+      <w:rPr>
+        <w:rFonts w:ascii="Wingdings" w:hAnsi="Wingdings" w:hint="default"/>
+        <w:sz w:val="20"/>
+      </w:rPr>
+    </w:lvl>
+    <w:lvl w:ilvl="8" w:tentative="1">
+      <w:start w:val="1"/>
+      <w:numFmt w:val="bullet"/>
+      <w:lvlText w:val=""/>
+      <w:lvlJc w:val="left"/>
+      <w:pPr>
+        <w:tabs>
+          <w:tab w:val="num" w:pos="6480"/>
+        </w:tabs>
+        <w:ind w:left="6480" w:hanging="360"/>
+      </w:pPr>
+      <w:rPr>
+        <w:rFonts w:ascii="Wingdings" w:hAnsi="Wingdings" w:hint="default"/>
+        <w:sz w:val="20"/>
+      </w:rPr>
+    </w:lvl>
+  </w:abstractNum>
+  <w:abstractNum w:abstractNumId="15" w15:restartNumberingAfterBreak="0">
+    <w:nsid w:val="45910002"/>
+    <w:multiLevelType w:val="multilevel"/>
+    <w:tmpl w:val="F4CE230C"/>
+    <w:lvl w:ilvl="0">
+      <w:start w:val="1"/>
+      <w:numFmt w:val="bullet"/>
+      <w:lvlText w:val=""/>
+      <w:lvlJc w:val="left"/>
+      <w:pPr>
+        <w:tabs>
+          <w:tab w:val="num" w:pos="720"/>
+        </w:tabs>
+        <w:ind w:left="720" w:hanging="360"/>
+      </w:pPr>
+      <w:rPr>
+        <w:rFonts w:ascii="Symbol" w:hAnsi="Symbol" w:hint="default"/>
+        <w:sz w:val="20"/>
+      </w:rPr>
+    </w:lvl>
+    <w:lvl w:ilvl="1" w:tentative="1">
+      <w:start w:val="1"/>
+      <w:numFmt w:val="bullet"/>
+      <w:lvlText w:val="o"/>
+      <w:lvlJc w:val="left"/>
+      <w:pPr>
+        <w:tabs>
+          <w:tab w:val="num" w:pos="1440"/>
+        </w:tabs>
+        <w:ind w:left="1440" w:hanging="360"/>
+      </w:pPr>
+      <w:rPr>
+        <w:rFonts w:ascii="Courier New" w:hAnsi="Courier New" w:hint="default"/>
+        <w:sz w:val="20"/>
+      </w:rPr>
+    </w:lvl>
+    <w:lvl w:ilvl="2" w:tentative="1">
+      <w:start w:val="1"/>
+      <w:numFmt w:val="bullet"/>
+      <w:lvlText w:val=""/>
+      <w:lvlJc w:val="left"/>
+      <w:pPr>
+        <w:tabs>
+          <w:tab w:val="num" w:pos="2160"/>
+        </w:tabs>
+        <w:ind w:left="2160" w:hanging="360"/>
+      </w:pPr>
+      <w:rPr>
+        <w:rFonts w:ascii="Wingdings" w:hAnsi="Wingdings" w:hint="default"/>
+        <w:sz w:val="20"/>
+      </w:rPr>
+    </w:lvl>
+    <w:lvl w:ilvl="3" w:tentative="1">
+      <w:start w:val="1"/>
+      <w:numFmt w:val="bullet"/>
+      <w:lvlText w:val=""/>
+      <w:lvlJc w:val="left"/>
+      <w:pPr>
+        <w:tabs>
+          <w:tab w:val="num" w:pos="2880"/>
+        </w:tabs>
+        <w:ind w:left="2880" w:hanging="360"/>
+      </w:pPr>
+      <w:rPr>
+        <w:rFonts w:ascii="Wingdings" w:hAnsi="Wingdings" w:hint="default"/>
+        <w:sz w:val="20"/>
+      </w:rPr>
+    </w:lvl>
+    <w:lvl w:ilvl="4" w:tentative="1">
+      <w:start w:val="1"/>
+      <w:numFmt w:val="bullet"/>
+      <w:lvlText w:val=""/>
+      <w:lvlJc w:val="left"/>
+      <w:pPr>
+        <w:tabs>
+          <w:tab w:val="num" w:pos="3600"/>
+        </w:tabs>
+        <w:ind w:left="3600" w:hanging="360"/>
+      </w:pPr>
+      <w:rPr>
+        <w:rFonts w:ascii="Wingdings" w:hAnsi="Wingdings" w:hint="default"/>
+        <w:sz w:val="20"/>
+      </w:rPr>
+    </w:lvl>
+    <w:lvl w:ilvl="5" w:tentative="1">
+      <w:start w:val="1"/>
+      <w:numFmt w:val="bullet"/>
+      <w:lvlText w:val=""/>
+      <w:lvlJc w:val="left"/>
+      <w:pPr>
+        <w:tabs>
+          <w:tab w:val="num" w:pos="4320"/>
+        </w:tabs>
+        <w:ind w:left="4320" w:hanging="360"/>
+      </w:pPr>
+      <w:rPr>
+        <w:rFonts w:ascii="Wingdings" w:hAnsi="Wingdings" w:hint="default"/>
+        <w:sz w:val="20"/>
+      </w:rPr>
+    </w:lvl>
+    <w:lvl w:ilvl="6" w:tentative="1">
+      <w:start w:val="1"/>
+      <w:numFmt w:val="bullet"/>
+      <w:lvlText w:val=""/>
+      <w:lvlJc w:val="left"/>
+      <w:pPr>
+        <w:tabs>
+          <w:tab w:val="num" w:pos="5040"/>
+        </w:tabs>
+        <w:ind w:left="5040" w:hanging="360"/>
+      </w:pPr>
+      <w:rPr>
+        <w:rFonts w:ascii="Wingdings" w:hAnsi="Wingdings" w:hint="default"/>
+        <w:sz w:val="20"/>
+      </w:rPr>
+    </w:lvl>
+    <w:lvl w:ilvl="7" w:tentative="1">
+      <w:start w:val="1"/>
+      <w:numFmt w:val="bullet"/>
+      <w:lvlText w:val=""/>
+      <w:lvlJc w:val="left"/>
+      <w:pPr>
+        <w:tabs>
+          <w:tab w:val="num" w:pos="5760"/>
+        </w:tabs>
+        <w:ind w:left="5760" w:hanging="360"/>
+      </w:pPr>
+      <w:rPr>
+        <w:rFonts w:ascii="Wingdings" w:hAnsi="Wingdings" w:hint="default"/>
+        <w:sz w:val="20"/>
+      </w:rPr>
+    </w:lvl>
+    <w:lvl w:ilvl="8" w:tentative="1">
+      <w:start w:val="1"/>
+      <w:numFmt w:val="bullet"/>
+      <w:lvlText w:val=""/>
+      <w:lvlJc w:val="left"/>
+      <w:pPr>
+        <w:tabs>
+          <w:tab w:val="num" w:pos="6480"/>
+        </w:tabs>
+        <w:ind w:left="6480" w:hanging="360"/>
+      </w:pPr>
+      <w:rPr>
+        <w:rFonts w:ascii="Wingdings" w:hAnsi="Wingdings" w:hint="default"/>
+        <w:sz w:val="20"/>
+      </w:rPr>
+    </w:lvl>
+  </w:abstractNum>
+  <w:abstractNum w:abstractNumId="16" w15:restartNumberingAfterBreak="0">
     <w:nsid w:val="45E64F86"/>
     <w:multiLevelType w:val="multilevel"/>
     <w:tmpl w:val="16144B12"/>
@@ -12138,7 +14514,156 @@
       </w:pPr>
     </w:lvl>
   </w:abstractNum>
-  <w:abstractNum w:abstractNumId="13" w15:restartNumberingAfterBreak="0">
+  <w:abstractNum w:abstractNumId="17" w15:restartNumberingAfterBreak="0">
+    <w:nsid w:val="4BFA6962"/>
+    <w:multiLevelType w:val="multilevel"/>
+    <w:tmpl w:val="62AE3C72"/>
+    <w:lvl w:ilvl="0">
+      <w:start w:val="1"/>
+      <w:numFmt w:val="bullet"/>
+      <w:lvlText w:val=""/>
+      <w:lvlJc w:val="left"/>
+      <w:pPr>
+        <w:tabs>
+          <w:tab w:val="num" w:pos="720"/>
+        </w:tabs>
+        <w:ind w:left="720" w:hanging="360"/>
+      </w:pPr>
+      <w:rPr>
+        <w:rFonts w:ascii="Symbol" w:hAnsi="Symbol" w:hint="default"/>
+        <w:sz w:val="20"/>
+      </w:rPr>
+    </w:lvl>
+    <w:lvl w:ilvl="1" w:tentative="1">
+      <w:start w:val="1"/>
+      <w:numFmt w:val="bullet"/>
+      <w:lvlText w:val="o"/>
+      <w:lvlJc w:val="left"/>
+      <w:pPr>
+        <w:tabs>
+          <w:tab w:val="num" w:pos="1440"/>
+        </w:tabs>
+        <w:ind w:left="1440" w:hanging="360"/>
+      </w:pPr>
+      <w:rPr>
+        <w:rFonts w:ascii="Courier New" w:hAnsi="Courier New" w:hint="default"/>
+        <w:sz w:val="20"/>
+      </w:rPr>
+    </w:lvl>
+    <w:lvl w:ilvl="2" w:tentative="1">
+      <w:start w:val="1"/>
+      <w:numFmt w:val="bullet"/>
+      <w:lvlText w:val=""/>
+      <w:lvlJc w:val="left"/>
+      <w:pPr>
+        <w:tabs>
+          <w:tab w:val="num" w:pos="2160"/>
+        </w:tabs>
+        <w:ind w:left="2160" w:hanging="360"/>
+      </w:pPr>
+      <w:rPr>
+        <w:rFonts w:ascii="Wingdings" w:hAnsi="Wingdings" w:hint="default"/>
+        <w:sz w:val="20"/>
+      </w:rPr>
+    </w:lvl>
+    <w:lvl w:ilvl="3" w:tentative="1">
+      <w:start w:val="1"/>
+      <w:numFmt w:val="bullet"/>
+      <w:lvlText w:val=""/>
+      <w:lvlJc w:val="left"/>
+      <w:pPr>
+        <w:tabs>
+          <w:tab w:val="num" w:pos="2880"/>
+        </w:tabs>
+        <w:ind w:left="2880" w:hanging="360"/>
+      </w:pPr>
+      <w:rPr>
+        <w:rFonts w:ascii="Wingdings" w:hAnsi="Wingdings" w:hint="default"/>
+        <w:sz w:val="20"/>
+      </w:rPr>
+    </w:lvl>
+    <w:lvl w:ilvl="4" w:tentative="1">
+      <w:start w:val="1"/>
+      <w:numFmt w:val="bullet"/>
+      <w:lvlText w:val=""/>
+      <w:lvlJc w:val="left"/>
+      <w:pPr>
+        <w:tabs>
+          <w:tab w:val="num" w:pos="3600"/>
+        </w:tabs>
+        <w:ind w:left="3600" w:hanging="360"/>
+      </w:pPr>
+      <w:rPr>
+        <w:rFonts w:ascii="Wingdings" w:hAnsi="Wingdings" w:hint="default"/>
+        <w:sz w:val="20"/>
+      </w:rPr>
+    </w:lvl>
+    <w:lvl w:ilvl="5" w:tentative="1">
+      <w:start w:val="1"/>
+      <w:numFmt w:val="bullet"/>
+      <w:lvlText w:val=""/>
+      <w:lvlJc w:val="left"/>
+      <w:pPr>
+        <w:tabs>
+          <w:tab w:val="num" w:pos="4320"/>
+        </w:tabs>
+        <w:ind w:left="4320" w:hanging="360"/>
+      </w:pPr>
+      <w:rPr>
+        <w:rFonts w:ascii="Wingdings" w:hAnsi="Wingdings" w:hint="default"/>
+        <w:sz w:val="20"/>
+      </w:rPr>
+    </w:lvl>
+    <w:lvl w:ilvl="6" w:tentative="1">
+      <w:start w:val="1"/>
+      <w:numFmt w:val="bullet"/>
+      <w:lvlText w:val=""/>
+      <w:lvlJc w:val="left"/>
+      <w:pPr>
+        <w:tabs>
+          <w:tab w:val="num" w:pos="5040"/>
+        </w:tabs>
+        <w:ind w:left="5040" w:hanging="360"/>
+      </w:pPr>
+      <w:rPr>
+        <w:rFonts w:ascii="Wingdings" w:hAnsi="Wingdings" w:hint="default"/>
+        <w:sz w:val="20"/>
+      </w:rPr>
+    </w:lvl>
+    <w:lvl w:ilvl="7" w:tentative="1">
+      <w:start w:val="1"/>
+      <w:numFmt w:val="bullet"/>
+      <w:lvlText w:val=""/>
+      <w:lvlJc w:val="left"/>
+      <w:pPr>
+        <w:tabs>
+          <w:tab w:val="num" w:pos="5760"/>
+        </w:tabs>
+        <w:ind w:left="5760" w:hanging="360"/>
+      </w:pPr>
+      <w:rPr>
+        <w:rFonts w:ascii="Wingdings" w:hAnsi="Wingdings" w:hint="default"/>
+        <w:sz w:val="20"/>
+      </w:rPr>
+    </w:lvl>
+    <w:lvl w:ilvl="8" w:tentative="1">
+      <w:start w:val="1"/>
+      <w:numFmt w:val="bullet"/>
+      <w:lvlText w:val=""/>
+      <w:lvlJc w:val="left"/>
+      <w:pPr>
+        <w:tabs>
+          <w:tab w:val="num" w:pos="6480"/>
+        </w:tabs>
+        <w:ind w:left="6480" w:hanging="360"/>
+      </w:pPr>
+      <w:rPr>
+        <w:rFonts w:ascii="Wingdings" w:hAnsi="Wingdings" w:hint="default"/>
+        <w:sz w:val="20"/>
+      </w:rPr>
+    </w:lvl>
+  </w:abstractNum>
+  <w:abstractNum w:abstractNumId="18" w15:restartNumberingAfterBreak="0">
     <w:nsid w:val="4D90508C"/>
     <w:multiLevelType w:val="hybridMultilevel"/>
     <w:tmpl w:val="ED5A474E"/>
@@ -12227,7 +14752,7 @@
       </w:pPr>
     </w:lvl>
   </w:abstractNum>
-  <w:abstractNum w:abstractNumId="14" w15:restartNumberingAfterBreak="0">
+  <w:abstractNum w:abstractNumId="19" w15:restartNumberingAfterBreak="0">
     <w:nsid w:val="54325B9E"/>
     <w:multiLevelType w:val="multilevel"/>
     <w:tmpl w:val="FCC6C152"/>
@@ -12340,7 +14865,7 @@
       </w:pPr>
     </w:lvl>
   </w:abstractNum>
-  <w:abstractNum w:abstractNumId="15" w15:restartNumberingAfterBreak="0">
+  <w:abstractNum w:abstractNumId="20" w15:restartNumberingAfterBreak="0">
     <w:nsid w:val="57FB7D39"/>
     <w:multiLevelType w:val="hybridMultilevel"/>
     <w:tmpl w:val="ABC8BC22"/>
@@ -12453,7 +14978,7 @@
       </w:rPr>
     </w:lvl>
   </w:abstractNum>
-  <w:abstractNum w:abstractNumId="16" w15:restartNumberingAfterBreak="0">
+  <w:abstractNum w:abstractNumId="21" w15:restartNumberingAfterBreak="0">
     <w:nsid w:val="5FDC4FB3"/>
     <w:multiLevelType w:val="hybridMultilevel"/>
     <w:tmpl w:val="E89C6510"/>
@@ -12566,7 +15091,7 @@
       </w:rPr>
     </w:lvl>
   </w:abstractNum>
-  <w:abstractNum w:abstractNumId="17" w15:restartNumberingAfterBreak="0">
+  <w:abstractNum w:abstractNumId="22" w15:restartNumberingAfterBreak="0">
     <w:nsid w:val="66FB7CE0"/>
     <w:multiLevelType w:val="multilevel"/>
     <w:tmpl w:val="ABDC857A"/>
@@ -12711,7 +15236,7 @@
       </w:rPr>
     </w:lvl>
   </w:abstractNum>
-  <w:abstractNum w:abstractNumId="18" w15:restartNumberingAfterBreak="0">
+  <w:abstractNum w:abstractNumId="23" w15:restartNumberingAfterBreak="0">
     <w:nsid w:val="67EE68BF"/>
     <w:multiLevelType w:val="hybridMultilevel"/>
     <w:tmpl w:val="7A34BA08"/>
@@ -12800,7 +15325,7 @@
       </w:pPr>
     </w:lvl>
   </w:abstractNum>
-  <w:abstractNum w:abstractNumId="19" w15:restartNumberingAfterBreak="0">
+  <w:abstractNum w:abstractNumId="24" w15:restartNumberingAfterBreak="0">
     <w:nsid w:val="6C8E51DA"/>
     <w:multiLevelType w:val="multilevel"/>
     <w:tmpl w:val="BF76A430"/>
@@ -12949,7 +15474,7 @@
       </w:rPr>
     </w:lvl>
   </w:abstractNum>
-  <w:abstractNum w:abstractNumId="20" w15:restartNumberingAfterBreak="0">
+  <w:abstractNum w:abstractNumId="25" w15:restartNumberingAfterBreak="0">
     <w:nsid w:val="6CF37B58"/>
     <w:multiLevelType w:val="multilevel"/>
     <w:tmpl w:val="638A1498"/>
@@ -13098,7 +15623,7 @@
       </w:rPr>
     </w:lvl>
   </w:abstractNum>
-  <w:abstractNum w:abstractNumId="21" w15:restartNumberingAfterBreak="0">
+  <w:abstractNum w:abstractNumId="26" w15:restartNumberingAfterBreak="0">
     <w:nsid w:val="71620C36"/>
     <w:multiLevelType w:val="multilevel"/>
     <w:tmpl w:val="68D09576"/>
@@ -13243,7 +15768,7 @@
       </w:rPr>
     </w:lvl>
   </w:abstractNum>
-  <w:abstractNum w:abstractNumId="22" w15:restartNumberingAfterBreak="0">
+  <w:abstractNum w:abstractNumId="27" w15:restartNumberingAfterBreak="0">
     <w:nsid w:val="71627A25"/>
     <w:multiLevelType w:val="multilevel"/>
     <w:tmpl w:val="84D8F1F0"/>
@@ -13392,7 +15917,7 @@
       </w:rPr>
     </w:lvl>
   </w:abstractNum>
-  <w:abstractNum w:abstractNumId="23" w15:restartNumberingAfterBreak="0">
+  <w:abstractNum w:abstractNumId="28" w15:restartNumberingAfterBreak="0">
     <w:nsid w:val="73072413"/>
     <w:multiLevelType w:val="hybridMultilevel"/>
     <w:tmpl w:val="F934F1A0"/>
@@ -13505,7 +16030,7 @@
       </w:rPr>
     </w:lvl>
   </w:abstractNum>
-  <w:abstractNum w:abstractNumId="24" w15:restartNumberingAfterBreak="0">
+  <w:abstractNum w:abstractNumId="29" w15:restartNumberingAfterBreak="0">
     <w:nsid w:val="75146076"/>
     <w:multiLevelType w:val="hybridMultilevel"/>
     <w:tmpl w:val="9658329E"/>
@@ -13618,7 +16143,7 @@
       </w:rPr>
     </w:lvl>
   </w:abstractNum>
-  <w:abstractNum w:abstractNumId="25" w15:restartNumberingAfterBreak="0">
+  <w:abstractNum w:abstractNumId="30" w15:restartNumberingAfterBreak="0">
     <w:nsid w:val="79822FE4"/>
     <w:multiLevelType w:val="multilevel"/>
     <w:tmpl w:val="DB9A1F72"/>
@@ -13767,7 +16292,7 @@
       </w:rPr>
     </w:lvl>
   </w:abstractNum>
-  <w:abstractNum w:abstractNumId="26" w15:restartNumberingAfterBreak="0">
+  <w:abstractNum w:abstractNumId="31" w15:restartNumberingAfterBreak="0">
     <w:nsid w:val="79A57F51"/>
     <w:multiLevelType w:val="multilevel"/>
     <w:tmpl w:val="5B2613DC"/>
@@ -13916,92 +16441,107 @@
       </w:rPr>
     </w:lvl>
   </w:abstractNum>
-  <w:num w:numId="1">
+  <w:num w:numId="1" w16cid:durableId="849219839">
+    <w:abstractNumId w:val="23"/>
+  </w:num>
+  <w:num w:numId="2" w16cid:durableId="1986929789">
+    <w:abstractNumId w:val="12"/>
+  </w:num>
+  <w:num w:numId="3" w16cid:durableId="1381593120">
     <w:abstractNumId w:val="18"/>
   </w:num>
-  <w:num w:numId="2">
+  <w:num w:numId="4" w16cid:durableId="97877243">
+    <w:abstractNumId w:val="3"/>
+  </w:num>
+  <w:num w:numId="5" w16cid:durableId="1017121828">
+    <w:abstractNumId w:val="19"/>
+  </w:num>
+  <w:num w:numId="6" w16cid:durableId="777599960">
     <w:abstractNumId w:val="10"/>
   </w:num>
-  <w:num w:numId="3">
+  <w:num w:numId="7" w16cid:durableId="472673077">
+    <w:abstractNumId w:val="20"/>
+  </w:num>
+  <w:num w:numId="8" w16cid:durableId="1621759091">
+    <w:abstractNumId w:val="2"/>
+  </w:num>
+  <w:num w:numId="9" w16cid:durableId="2013560232">
+    <w:abstractNumId w:val="29"/>
+  </w:num>
+  <w:num w:numId="10" w16cid:durableId="720639366">
+    <w:abstractNumId w:val="9"/>
+  </w:num>
+  <w:num w:numId="11" w16cid:durableId="951598214">
+    <w:abstractNumId w:val="21"/>
+  </w:num>
+  <w:num w:numId="12" w16cid:durableId="470908192">
+    <w:abstractNumId w:val="6"/>
+  </w:num>
+  <w:num w:numId="13" w16cid:durableId="1929848907">
+    <w:abstractNumId w:val="4"/>
+  </w:num>
+  <w:num w:numId="14" w16cid:durableId="1749765763">
+    <w:abstractNumId w:val="28"/>
+  </w:num>
+  <w:num w:numId="15" w16cid:durableId="1065566759">
+    <w:abstractNumId w:val="22"/>
+  </w:num>
+  <w:num w:numId="16" w16cid:durableId="2071883651">
+    <w:abstractNumId w:val="26"/>
+  </w:num>
+  <w:num w:numId="17" w16cid:durableId="417749286">
+    <w:abstractNumId w:val="8"/>
+  </w:num>
+  <w:num w:numId="18" w16cid:durableId="1568958499">
+    <w:abstractNumId w:val="24"/>
+  </w:num>
+  <w:num w:numId="19" w16cid:durableId="1829859897">
+    <w:abstractNumId w:val="16"/>
+  </w:num>
+  <w:num w:numId="20" w16cid:durableId="331030646">
+    <w:abstractNumId w:val="25"/>
+  </w:num>
+  <w:num w:numId="21" w16cid:durableId="1110467647">
     <w:abstractNumId w:val="13"/>
   </w:num>
-  <w:num w:numId="4">
-    <w:abstractNumId w:val="2"/>
+  <w:num w:numId="22" w16cid:durableId="1900703625">
+    <w:abstractNumId w:val="31"/>
   </w:num>
-  <w:num w:numId="5">
+  <w:num w:numId="23" w16cid:durableId="1364817811">
+    <w:abstractNumId w:val="1"/>
+  </w:num>
+  <w:num w:numId="24" w16cid:durableId="838891452">
+    <w:abstractNumId w:val="30"/>
+  </w:num>
+  <w:num w:numId="25" w16cid:durableId="596985225">
+    <w:abstractNumId w:val="27"/>
+  </w:num>
+  <w:num w:numId="26" w16cid:durableId="1704206121">
+    <w:abstractNumId w:val="5"/>
+  </w:num>
+  <w:num w:numId="27" w16cid:durableId="299458985">
+    <w:abstractNumId w:val="7"/>
+  </w:num>
+  <w:num w:numId="28" w16cid:durableId="1913002705">
+    <w:abstractNumId w:val="15"/>
+  </w:num>
+  <w:num w:numId="29" w16cid:durableId="1794134187">
     <w:abstractNumId w:val="14"/>
   </w:num>
-  <w:num w:numId="6">
-    <w:abstractNumId w:val="9"/>
+  <w:num w:numId="30" w16cid:durableId="2066294578">
+    <w:abstractNumId w:val="0"/>
   </w:num>
-  <w:num w:numId="7">
-    <w:abstractNumId w:val="15"/>
-  </w:num>
-  <w:num w:numId="8">
-    <w:abstractNumId w:val="1"/>
-  </w:num>
-  <w:num w:numId="9">
-    <w:abstractNumId w:val="24"/>
-  </w:num>
-  <w:num w:numId="10">
-    <w:abstractNumId w:val="8"/>
-  </w:num>
-  <w:num w:numId="11">
-    <w:abstractNumId w:val="16"/>
-  </w:num>
-  <w:num w:numId="12">
-    <w:abstractNumId w:val="5"/>
-  </w:num>
-  <w:num w:numId="13">
-    <w:abstractNumId w:val="3"/>
-  </w:num>
-  <w:num w:numId="14">
-    <w:abstractNumId w:val="23"/>
-  </w:num>
-  <w:num w:numId="15">
-    <w:abstractNumId w:val="17"/>
-  </w:num>
-  <w:num w:numId="16">
-    <w:abstractNumId w:val="21"/>
-  </w:num>
-  <w:num w:numId="17">
-    <w:abstractNumId w:val="7"/>
-  </w:num>
-  <w:num w:numId="18">
-    <w:abstractNumId w:val="19"/>
-  </w:num>
-  <w:num w:numId="19">
-    <w:abstractNumId w:val="12"/>
-  </w:num>
-  <w:num w:numId="20">
-    <w:abstractNumId w:val="20"/>
-  </w:num>
-  <w:num w:numId="21">
+  <w:num w:numId="31" w16cid:durableId="446899512">
     <w:abstractNumId w:val="11"/>
   </w:num>
-  <w:num w:numId="22">
-    <w:abstractNumId w:val="26"/>
-  </w:num>
-  <w:num w:numId="23">
-    <w:abstractNumId w:val="0"/>
-  </w:num>
-  <w:num w:numId="24">
-    <w:abstractNumId w:val="25"/>
-  </w:num>
-  <w:num w:numId="25">
-    <w:abstractNumId w:val="22"/>
-  </w:num>
-  <w:num w:numId="26">
-    <w:abstractNumId w:val="4"/>
-  </w:num>
-  <w:num w:numId="27">
-    <w:abstractNumId w:val="6"/>
+  <w:num w:numId="32" w16cid:durableId="532230772">
+    <w:abstractNumId w:val="17"/>
   </w:num>
 </w:numbering>
 </file>
 
 <file path=word/styles.xml><?xml version="1.0" encoding="utf-8"?>
-<w:styles xmlns:mc="http://schemas.openxmlformats.org/markup-compatibility/2006" xmlns:r="http://schemas.openxmlformats.org/officeDocument/2006/relationships" xmlns:w="http://schemas.openxmlformats.org/wordprocessingml/2006/main" xmlns:w14="http://schemas.microsoft.com/office/word/2010/wordml" xmlns:w15="http://schemas.microsoft.com/office/word/2012/wordml" xmlns:w16cex="http://schemas.microsoft.com/office/word/2018/wordml/cex" xmlns:w16cid="http://schemas.microsoft.com/office/word/2016/wordml/cid" xmlns:w16="http://schemas.microsoft.com/office/word/2018/wordml" xmlns:w16sdtdh="http://schemas.microsoft.com/office/word/2020/wordml/sdtdatahash" xmlns:w16se="http://schemas.microsoft.com/office/word/2015/wordml/symex" mc:Ignorable="w14 w15 w16se w16cid w16 w16cex w16sdtdh">
+<w:styles xmlns:mc="http://schemas.openxmlformats.org/markup-compatibility/2006" xmlns:r="http://schemas.openxmlformats.org/officeDocument/2006/relationships" xmlns:w="http://schemas.openxmlformats.org/wordprocessingml/2006/main" xmlns:w14="http://schemas.microsoft.com/office/word/2010/wordml" xmlns:w15="http://schemas.microsoft.com/office/word/2012/wordml" xmlns:w16cex="http://schemas.microsoft.com/office/word/2018/wordml/cex" xmlns:w16cid="http://schemas.microsoft.com/office/word/2016/wordml/cid" xmlns:w16="http://schemas.microsoft.com/office/word/2018/wordml" xmlns:w16du="http://schemas.microsoft.com/office/word/2023/wordml/word16du" xmlns:w16sdtdh="http://schemas.microsoft.com/office/word/2020/wordml/sdtdatahash" xmlns:w16se="http://schemas.microsoft.com/office/word/2015/wordml/symex" mc:Ignorable="w14 w15 w16se w16cid w16 w16cex w16sdtdh w16du">
   <w:docDefaults>
     <w:rPrDefault>
       <w:rPr>

</xml_diff>